<commit_message>
added specs docx format
</commit_message>
<xml_diff>
--- a/specs.docx
+++ b/specs.docx
@@ -83,8 +83,8 @@
         <w:widowControl/>
         <w:shd w:val="clear" w:fill="auto"/>
         <w:spacing w:lineRule="auto" w:line="288" w:before="0" w:after="0"/>
-        <w:ind w:left="0" w:right="0" w:hanging="0"/>
-        <w:jc w:val="left"/>
+        <w:ind w:hanging="0" w:start="0" w:end="0"/>
+        <w:jc w:val="start"/>
         <w:rPr>
           <w:rFonts w:ascii="Calabri" w:hAnsi="Calabri" w:eastAsia="Calabri" w:cs="Calabri"/>
           <w:b w:val="false"/>
@@ -214,8 +214,8 @@
         <w:widowControl/>
         <w:shd w:val="clear" w:fill="auto"/>
         <w:spacing w:lineRule="auto" w:line="288" w:before="0" w:after="0"/>
-        <w:ind w:left="0" w:right="0" w:hanging="0"/>
-        <w:jc w:val="left"/>
+        <w:ind w:hanging="0" w:start="0" w:end="0"/>
+        <w:jc w:val="start"/>
         <w:rPr>
           <w:rFonts w:ascii="Calabri" w:hAnsi="Calabri" w:eastAsia="Calabri" w:cs="Calabri"/>
           <w:b w:val="false"/>
@@ -265,8 +265,8 @@
         <w:widowControl/>
         <w:shd w:val="clear" w:fill="auto"/>
         <w:spacing w:lineRule="auto" w:line="288" w:before="0" w:after="0"/>
-        <w:ind w:left="0" w:right="0" w:hanging="0"/>
-        <w:jc w:val="left"/>
+        <w:ind w:hanging="0" w:start="0" w:end="0"/>
+        <w:jc w:val="start"/>
         <w:rPr>
           <w:rFonts w:ascii="Calabri" w:hAnsi="Calabri" w:eastAsia="Calabri" w:cs="Calabri"/>
           <w:sz w:val="24"/>
@@ -290,8 +290,8 @@
         <w:widowControl/>
         <w:shd w:val="clear" w:fill="auto"/>
         <w:spacing w:lineRule="auto" w:line="288" w:before="0" w:after="0"/>
-        <w:ind w:left="0" w:right="0" w:hanging="0"/>
-        <w:jc w:val="left"/>
+        <w:ind w:hanging="0" w:start="0" w:end="0"/>
+        <w:jc w:val="start"/>
         <w:rPr>
           <w:rFonts w:ascii="Calabri" w:hAnsi="Calabri" w:eastAsia="Calabri" w:cs="Calabri"/>
           <w:sz w:val="24"/>
@@ -304,7 +304,7 @@
           <wp:inline distT="0" distB="0" distL="0" distR="0">
             <wp:extent cx="5943600" cy="3568700"/>
             <wp:effectExtent l="0" t="0" r="0" b="0"/>
-            <wp:docPr id="1" name="image36.png" descr=""/>
+            <wp:docPr id="1" name="image36.png" descr="" title=""/>
             <wp:cNvGraphicFramePr>
               <a:graphicFrameLocks xmlns:a="http://schemas.openxmlformats.org/drawingml/2006/main" noChangeAspect="1"/>
             </wp:cNvGraphicFramePr>
@@ -312,7 +312,7 @@
               <a:graphicData uri="http://schemas.openxmlformats.org/drawingml/2006/picture">
                 <pic:pic xmlns:pic="http://schemas.openxmlformats.org/drawingml/2006/picture">
                   <pic:nvPicPr>
-                    <pic:cNvPr id="1" name="image36.png" descr=""/>
+                    <pic:cNvPr id="1" name="image36.png" descr="" title=""/>
                     <pic:cNvPicPr>
                       <a:picLocks noChangeAspect="1" noChangeArrowheads="1"/>
                     </pic:cNvPicPr>
@@ -348,8 +348,8 @@
         <w:widowControl/>
         <w:shd w:val="clear" w:fill="auto"/>
         <w:spacing w:lineRule="auto" w:line="288" w:before="0" w:after="0"/>
-        <w:ind w:left="0" w:right="0" w:hanging="0"/>
-        <w:jc w:val="left"/>
+        <w:ind w:hanging="0" w:start="0" w:end="0"/>
+        <w:jc w:val="start"/>
         <w:rPr>
           <w:rFonts w:ascii="Calabri" w:hAnsi="Calabri" w:eastAsia="Calabri" w:cs="Calabri"/>
           <w:sz w:val="24"/>
@@ -397,7 +397,7 @@
             <wp:extent cx="5191760" cy="3219450"/>
             <wp:effectExtent l="0" t="0" r="0" b="0"/>
             <wp:wrapSquare wrapText="bothSides"/>
-            <wp:docPr id="2" name="image19.png" descr=""/>
+            <wp:docPr id="2" name="image19.png" descr="" title=""/>
             <wp:cNvGraphicFramePr>
               <a:graphicFrameLocks xmlns:a="http://schemas.openxmlformats.org/drawingml/2006/main" noChangeAspect="1"/>
             </wp:cNvGraphicFramePr>
@@ -405,7 +405,7 @@
               <a:graphicData uri="http://schemas.openxmlformats.org/drawingml/2006/picture">
                 <pic:pic xmlns:pic="http://schemas.openxmlformats.org/drawingml/2006/picture">
                   <pic:nvPicPr>
-                    <pic:cNvPr id="2" name="image19.png" descr=""/>
+                    <pic:cNvPr id="2" name="image19.png" descr="" title=""/>
                     <pic:cNvPicPr>
                       <a:picLocks noChangeAspect="1" noChangeArrowheads="1"/>
                     </pic:cNvPicPr>
@@ -506,14 +506,14 @@
       <w:tblPr>
         <w:tblStyle w:val="Table1"/>
         <w:tblW w:w="9075" w:type="dxa"/>
-        <w:jc w:val="left"/>
+        <w:jc w:val="start"/>
         <w:tblInd w:w="-115" w:type="dxa"/>
         <w:tblLayout w:type="fixed"/>
         <w:tblCellMar>
           <w:top w:w="0" w:type="dxa"/>
-          <w:left w:w="108" w:type="dxa"/>
+          <w:start w:w="108" w:type="dxa"/>
           <w:bottom w:w="0" w:type="dxa"/>
-          <w:right w:w="108" w:type="dxa"/>
+          <w:end w:w="108" w:type="dxa"/>
         </w:tblCellMar>
         <w:tblLook w:val="0400"/>
       </w:tblPr>
@@ -532,7 +532,7 @@
             <w:tcW w:w="2235" w:type="dxa"/>
             <w:tcBorders>
               <w:top w:val="single" w:sz="4" w:space="0" w:color="000000"/>
-              <w:left w:val="single" w:sz="4" w:space="0" w:color="000000"/>
+              <w:start w:val="single" w:sz="4" w:space="0" w:color="000000"/>
             </w:tcBorders>
           </w:tcPr>
           <w:p>
@@ -612,7 +612,7 @@
             <w:tcW w:w="2639" w:type="dxa"/>
             <w:tcBorders>
               <w:top w:val="single" w:sz="4" w:space="0" w:color="000000"/>
-              <w:right w:val="single" w:sz="4" w:space="0" w:color="000000"/>
+              <w:end w:val="single" w:sz="4" w:space="0" w:color="000000"/>
             </w:tcBorders>
           </w:tcPr>
           <w:p>
@@ -642,7 +642,7 @@
           <w:tcPr>
             <w:tcW w:w="2235" w:type="dxa"/>
             <w:tcBorders>
-              <w:left w:val="single" w:sz="4" w:space="0" w:color="000000"/>
+              <w:start w:val="single" w:sz="4" w:space="0" w:color="000000"/>
             </w:tcBorders>
           </w:tcPr>
           <w:p>
@@ -650,7 +650,7 @@
               <w:pStyle w:val="LO-normal"/>
               <w:widowControl w:val="false"/>
               <w:spacing w:lineRule="auto" w:line="240" w:before="0" w:after="0"/>
-              <w:jc w:val="left"/>
+              <w:jc w:val="start"/>
               <w:rPr>
                 <w:rFonts w:ascii="Calibri" w:hAnsi="Calibri" w:eastAsia="Calibri" w:cs="Calibri"/>
                 <w:sz w:val="22"/>
@@ -670,7 +670,7 @@
               <w:pStyle w:val="LO-normal"/>
               <w:widowControl w:val="false"/>
               <w:spacing w:lineRule="auto" w:line="240" w:before="0" w:after="0"/>
-              <w:jc w:val="left"/>
+              <w:jc w:val="start"/>
               <w:rPr>
                 <w:rFonts w:ascii="Calibri" w:hAnsi="Calibri" w:eastAsia="Calibri" w:cs="Calibri"/>
                 <w:sz w:val="22"/>
@@ -701,7 +701,7 @@
               <w:pStyle w:val="LO-normal"/>
               <w:widowControl w:val="false"/>
               <w:spacing w:lineRule="auto" w:line="240" w:before="0" w:after="0"/>
-              <w:jc w:val="left"/>
+              <w:jc w:val="start"/>
               <w:rPr>
                 <w:rFonts w:ascii="Calibri" w:hAnsi="Calibri" w:eastAsia="Calibri" w:cs="Calibri"/>
                 <w:sz w:val="22"/>
@@ -732,7 +732,7 @@
               <w:pStyle w:val="LO-normal"/>
               <w:widowControl w:val="false"/>
               <w:spacing w:lineRule="auto" w:line="240" w:before="0" w:after="0"/>
-              <w:jc w:val="left"/>
+              <w:jc w:val="start"/>
               <w:rPr>
                 <w:rFonts w:ascii="Calibri" w:hAnsi="Calibri" w:eastAsia="Calibri" w:cs="Calibri"/>
                 <w:sz w:val="22"/>
@@ -774,7 +774,7 @@
               <w:pStyle w:val="LO-normal"/>
               <w:widowControl w:val="false"/>
               <w:spacing w:lineRule="auto" w:line="240" w:before="0" w:after="0"/>
-              <w:jc w:val="left"/>
+              <w:jc w:val="start"/>
               <w:rPr>
                 <w:rFonts w:ascii="Calibri" w:hAnsi="Calibri" w:eastAsia="Calibri" w:cs="Calibri"/>
                 <w:sz w:val="22"/>
@@ -881,8 +881,8 @@
               </w:numPr>
               <w:shd w:val="clear" w:fill="auto"/>
               <w:spacing w:lineRule="auto" w:line="240" w:before="0" w:after="0"/>
-              <w:ind w:left="360" w:right="0" w:hanging="360"/>
-              <w:jc w:val="left"/>
+              <w:ind w:hanging="360" w:start="360" w:end="0"/>
+              <w:jc w:val="start"/>
               <w:rPr>
                 <w:rFonts w:ascii="Calibri" w:hAnsi="Calibri" w:eastAsia="Calibri" w:cs="Calibri"/>
                 <w:b w:val="false"/>
@@ -955,8 +955,8 @@
               <w:widowControl w:val="false"/>
               <w:shd w:val="clear" w:fill="auto"/>
               <w:spacing w:lineRule="auto" w:line="240" w:before="0" w:after="0"/>
-              <w:ind w:left="360" w:right="0" w:hanging="0"/>
-              <w:jc w:val="left"/>
+              <w:ind w:hanging="0" w:start="360" w:end="0"/>
+              <w:jc w:val="start"/>
               <w:rPr>
                 <w:rFonts w:ascii="Calibri" w:hAnsi="Calibri" w:eastAsia="Calibri" w:cs="Calibri"/>
                 <w:b w:val="false"/>
@@ -1008,7 +1008,7 @@
               <w:pStyle w:val="LO-normal"/>
               <w:widowControl w:val="false"/>
               <w:spacing w:lineRule="auto" w:line="240" w:before="0" w:after="0"/>
-              <w:jc w:val="left"/>
+              <w:jc w:val="start"/>
               <w:rPr/>
             </w:pPr>
             <w:r>
@@ -1028,7 +1028,7 @@
               <w:pStyle w:val="LO-normal"/>
               <w:widowControl w:val="false"/>
               <w:spacing w:lineRule="auto" w:line="240" w:before="0" w:after="0"/>
-              <w:jc w:val="left"/>
+              <w:jc w:val="start"/>
               <w:rPr/>
             </w:pPr>
             <w:r>
@@ -1041,7 +1041,7 @@
               <w:pStyle w:val="LO-normal"/>
               <w:widowControl w:val="false"/>
               <w:spacing w:lineRule="auto" w:line="240" w:before="0" w:after="0"/>
-              <w:jc w:val="left"/>
+              <w:jc w:val="start"/>
               <w:rPr/>
             </w:pPr>
             <w:r>
@@ -1054,7 +1054,7 @@
           <w:tcPr>
             <w:tcW w:w="2639" w:type="dxa"/>
             <w:tcBorders>
-              <w:right w:val="single" w:sz="4" w:space="0" w:color="000000"/>
+              <w:end w:val="single" w:sz="4" w:space="0" w:color="000000"/>
             </w:tcBorders>
           </w:tcPr>
           <w:p>
@@ -1062,7 +1062,7 @@
               <w:pStyle w:val="LO-normal"/>
               <w:widowControl w:val="false"/>
               <w:spacing w:lineRule="auto" w:line="240" w:before="0" w:after="0"/>
-              <w:jc w:val="left"/>
+              <w:jc w:val="start"/>
               <w:rPr/>
             </w:pPr>
             <w:r>
@@ -1071,7 +1071,7 @@
                 <wp:inline distT="0" distB="0" distL="0" distR="0">
                   <wp:extent cx="1152525" cy="1143000"/>
                   <wp:effectExtent l="0" t="0" r="0" b="0"/>
-                  <wp:docPr id="3" name="image18.png" descr=""/>
+                  <wp:docPr id="3" name="image18.png" descr="" title=""/>
                   <wp:cNvGraphicFramePr>
                     <a:graphicFrameLocks xmlns:a="http://schemas.openxmlformats.org/drawingml/2006/main" noChangeAspect="1"/>
                   </wp:cNvGraphicFramePr>
@@ -1079,7 +1079,7 @@
                     <a:graphicData uri="http://schemas.openxmlformats.org/drawingml/2006/picture">
                       <pic:pic xmlns:pic="http://schemas.openxmlformats.org/drawingml/2006/picture">
                         <pic:nvPicPr>
-                          <pic:cNvPr id="3" name="image18.png" descr=""/>
+                          <pic:cNvPr id="3" name="image18.png" descr="" title=""/>
                           <pic:cNvPicPr>
                             <a:picLocks noChangeAspect="1" noChangeArrowheads="1"/>
                           </pic:cNvPicPr>
@@ -1111,19 +1111,19 @@
               <w:pStyle w:val="LO-normal"/>
               <w:widowControl w:val="false"/>
               <w:spacing w:lineRule="auto" w:line="240" w:before="0" w:after="0"/>
-              <w:jc w:val="left"/>
-              <w:rPr/>
-            </w:pPr>
-            <w:r>
-              <w:rPr/>
-            </w:r>
-          </w:p>
-          <w:p>
-            <w:pPr>
-              <w:pStyle w:val="LO-normal"/>
-              <w:widowControl w:val="false"/>
-              <w:spacing w:lineRule="auto" w:line="240" w:before="0" w:after="0"/>
-              <w:jc w:val="left"/>
+              <w:jc w:val="start"/>
+              <w:rPr/>
+            </w:pPr>
+            <w:r>
+              <w:rPr/>
+            </w:r>
+          </w:p>
+          <w:p>
+            <w:pPr>
+              <w:pStyle w:val="LO-normal"/>
+              <w:widowControl w:val="false"/>
+              <w:spacing w:lineRule="auto" w:line="240" w:before="0" w:after="0"/>
+              <w:jc w:val="start"/>
               <w:rPr/>
             </w:pPr>
             <w:r>
@@ -1136,7 +1136,7 @@
               <w:pStyle w:val="LO-normal"/>
               <w:widowControl w:val="false"/>
               <w:spacing w:lineRule="auto" w:line="240" w:before="0" w:after="0"/>
-              <w:jc w:val="left"/>
+              <w:jc w:val="start"/>
               <w:rPr/>
             </w:pPr>
             <w:r>
@@ -1145,7 +1145,7 @@
                 <wp:inline distT="0" distB="0" distL="0" distR="0">
                   <wp:extent cx="720090" cy="720090"/>
                   <wp:effectExtent l="0" t="0" r="0" b="0"/>
-                  <wp:docPr id="4" name="image3.png" descr=""/>
+                  <wp:docPr id="4" name="image3.png" descr="" title=""/>
                   <wp:cNvGraphicFramePr>
                     <a:graphicFrameLocks xmlns:a="http://schemas.openxmlformats.org/drawingml/2006/main" noChangeAspect="1"/>
                   </wp:cNvGraphicFramePr>
@@ -1153,7 +1153,7 @@
                     <a:graphicData uri="http://schemas.openxmlformats.org/drawingml/2006/picture">
                       <pic:pic xmlns:pic="http://schemas.openxmlformats.org/drawingml/2006/picture">
                         <pic:nvPicPr>
-                          <pic:cNvPr id="4" name="image3.png" descr=""/>
+                          <pic:cNvPr id="4" name="image3.png" descr="" title=""/>
                           <pic:cNvPicPr>
                             <a:picLocks noChangeAspect="1" noChangeArrowheads="1"/>
                           </pic:cNvPicPr>
@@ -1185,7 +1185,7 @@
                 <wp:inline distT="0" distB="0" distL="0" distR="0">
                   <wp:extent cx="720090" cy="720090"/>
                   <wp:effectExtent l="0" t="0" r="0" b="0"/>
-                  <wp:docPr id="5" name="image11.png Copy 1" descr=""/>
+                  <wp:docPr id="5" name="image11.png Copy 1" descr="" title=""/>
                   <wp:cNvGraphicFramePr>
                     <a:graphicFrameLocks xmlns:a="http://schemas.openxmlformats.org/drawingml/2006/main" noChangeAspect="1"/>
                   </wp:cNvGraphicFramePr>
@@ -1193,7 +1193,7 @@
                     <a:graphicData uri="http://schemas.openxmlformats.org/drawingml/2006/picture">
                       <pic:pic xmlns:pic="http://schemas.openxmlformats.org/drawingml/2006/picture">
                         <pic:nvPicPr>
-                          <pic:cNvPr id="5" name="image11.png Copy 1" descr=""/>
+                          <pic:cNvPr id="5" name="image11.png Copy 1" descr="" title=""/>
                           <pic:cNvPicPr>
                             <a:picLocks noChangeAspect="1" noChangeArrowheads="1"/>
                           </pic:cNvPicPr>
@@ -1225,7 +1225,7 @@
               <w:pStyle w:val="LO-normal"/>
               <w:widowControl w:val="false"/>
               <w:spacing w:lineRule="auto" w:line="240" w:before="0" w:after="0"/>
-              <w:jc w:val="left"/>
+              <w:jc w:val="start"/>
               <w:rPr/>
             </w:pPr>
             <w:r>
@@ -1234,7 +1234,7 @@
                 <wp:inline distT="0" distB="0" distL="0" distR="0">
                   <wp:extent cx="720090" cy="720090"/>
                   <wp:effectExtent l="0" t="0" r="0" b="0"/>
-                  <wp:docPr id="6" name="image22.png" descr=""/>
+                  <wp:docPr id="6" name="image22.png" descr="" title=""/>
                   <wp:cNvGraphicFramePr>
                     <a:graphicFrameLocks xmlns:a="http://schemas.openxmlformats.org/drawingml/2006/main" noChangeAspect="1"/>
                   </wp:cNvGraphicFramePr>
@@ -1242,7 +1242,7 @@
                     <a:graphicData uri="http://schemas.openxmlformats.org/drawingml/2006/picture">
                       <pic:pic xmlns:pic="http://schemas.openxmlformats.org/drawingml/2006/picture">
                         <pic:nvPicPr>
-                          <pic:cNvPr id="6" name="image22.png" descr=""/>
+                          <pic:cNvPr id="6" name="image22.png" descr="" title=""/>
                           <pic:cNvPicPr>
                             <a:picLocks noChangeAspect="1" noChangeArrowheads="1"/>
                           </pic:cNvPicPr>
@@ -1274,7 +1274,7 @@
                 <wp:inline distT="0" distB="0" distL="0" distR="0">
                   <wp:extent cx="720090" cy="720090"/>
                   <wp:effectExtent l="0" t="0" r="0" b="0"/>
-                  <wp:docPr id="7" name="image22.png Copy 1" descr=""/>
+                  <wp:docPr id="7" name="image22.png Copy 1" descr="" title=""/>
                   <wp:cNvGraphicFramePr>
                     <a:graphicFrameLocks xmlns:a="http://schemas.openxmlformats.org/drawingml/2006/main" noChangeAspect="1"/>
                   </wp:cNvGraphicFramePr>
@@ -1282,7 +1282,7 @@
                     <a:graphicData uri="http://schemas.openxmlformats.org/drawingml/2006/picture">
                       <pic:pic xmlns:pic="http://schemas.openxmlformats.org/drawingml/2006/picture">
                         <pic:nvPicPr>
-                          <pic:cNvPr id="7" name="image22.png Copy 1" descr=""/>
+                          <pic:cNvPr id="7" name="image22.png Copy 1" descr="" title=""/>
                           <pic:cNvPicPr>
                             <a:picLocks noChangeAspect="1" noChangeArrowheads="1"/>
                           </pic:cNvPicPr>
@@ -1314,7 +1314,7 @@
               <w:pStyle w:val="LO-normal"/>
               <w:widowControl w:val="false"/>
               <w:spacing w:lineRule="auto" w:line="240" w:before="0" w:after="0"/>
-              <w:jc w:val="left"/>
+              <w:jc w:val="start"/>
               <w:rPr/>
             </w:pPr>
             <w:r>
@@ -1329,7 +1329,7 @@
           <w:tcPr>
             <w:tcW w:w="2235" w:type="dxa"/>
             <w:tcBorders>
-              <w:left w:val="single" w:sz="4" w:space="0" w:color="000000"/>
+              <w:start w:val="single" w:sz="4" w:space="0" w:color="000000"/>
             </w:tcBorders>
           </w:tcPr>
           <w:p>
@@ -1337,7 +1337,7 @@
               <w:pStyle w:val="LO-normal"/>
               <w:widowControl w:val="false"/>
               <w:spacing w:lineRule="auto" w:line="240" w:before="0" w:after="0"/>
-              <w:jc w:val="left"/>
+              <w:jc w:val="start"/>
               <w:rPr>
                 <w:sz w:val="22"/>
                 <w:szCs w:val="22"/>
@@ -1360,8 +1360,8 @@
                 <w:numId w:val="1"/>
               </w:numPr>
               <w:spacing w:lineRule="auto" w:line="240" w:before="0" w:after="0"/>
-              <w:ind w:left="720" w:hanging="360"/>
-              <w:jc w:val="left"/>
+              <w:ind w:hanging="360" w:start="720"/>
+              <w:jc w:val="start"/>
               <w:rPr>
                 <w:u w:val="none"/>
               </w:rPr>
@@ -1376,8 +1376,8 @@
               <w:pStyle w:val="LO-normal"/>
               <w:widowControl w:val="false"/>
               <w:spacing w:lineRule="auto" w:line="240" w:before="0" w:after="0"/>
-              <w:ind w:left="720" w:hanging="0"/>
-              <w:jc w:val="left"/>
+              <w:ind w:hanging="0" w:start="720"/>
+              <w:jc w:val="start"/>
               <w:rPr/>
             </w:pPr>
             <w:r>
@@ -1393,8 +1393,8 @@
                 <w:numId w:val="1"/>
               </w:numPr>
               <w:spacing w:lineRule="auto" w:line="240" w:before="0" w:after="0"/>
-              <w:ind w:left="720" w:hanging="360"/>
-              <w:jc w:val="left"/>
+              <w:ind w:hanging="360" w:start="720"/>
+              <w:jc w:val="start"/>
               <w:rPr>
                 <w:u w:val="none"/>
               </w:rPr>
@@ -1422,8 +1422,8 @@
               </w:numPr>
               <w:shd w:val="clear" w:fill="auto"/>
               <w:spacing w:lineRule="auto" w:line="240" w:before="0" w:after="0"/>
-              <w:ind w:left="360" w:right="0" w:hanging="360"/>
-              <w:jc w:val="left"/>
+              <w:ind w:hanging="360" w:start="360" w:end="0"/>
+              <w:jc w:val="start"/>
               <w:rPr>
                 <w:rFonts w:ascii="Calibri" w:hAnsi="Calibri" w:eastAsia="Calibri" w:cs="Calibri"/>
                 <w:b w:val="false"/>
@@ -1476,8 +1476,8 @@
               </w:numPr>
               <w:shd w:val="clear" w:fill="auto"/>
               <w:spacing w:lineRule="auto" w:line="240" w:before="0" w:after="0"/>
-              <w:ind w:left="360" w:right="0" w:hanging="360"/>
-              <w:jc w:val="left"/>
+              <w:ind w:hanging="360" w:start="360" w:end="0"/>
+              <w:jc w:val="start"/>
               <w:rPr>
                 <w:rFonts w:ascii="Calibri" w:hAnsi="Calibri" w:eastAsia="Calibri" w:cs="Calibri"/>
                 <w:b w:val="false"/>
@@ -1536,8 +1536,8 @@
               </w:numPr>
               <w:shd w:val="clear" w:fill="auto"/>
               <w:spacing w:lineRule="auto" w:line="240" w:before="0" w:after="0"/>
-              <w:ind w:left="360" w:right="0" w:hanging="360"/>
-              <w:jc w:val="left"/>
+              <w:ind w:hanging="360" w:start="360" w:end="0"/>
+              <w:jc w:val="start"/>
               <w:rPr>
                 <w:rFonts w:ascii="Calibri" w:hAnsi="Calibri" w:eastAsia="Calibri" w:cs="Calibri"/>
                 <w:b w:val="false"/>
@@ -1586,8 +1586,8 @@
               <w:widowControl w:val="false"/>
               <w:shd w:val="clear" w:fill="auto"/>
               <w:spacing w:lineRule="auto" w:line="240" w:before="0" w:after="0"/>
-              <w:ind w:left="360" w:right="0" w:hanging="0"/>
-              <w:jc w:val="left"/>
+              <w:ind w:hanging="0" w:start="360" w:end="0"/>
+              <w:jc w:val="start"/>
               <w:rPr>
                 <w:rFonts w:ascii="Calibri" w:hAnsi="Calibri" w:eastAsia="Calibri" w:cs="Calibri"/>
                 <w:b w:val="false"/>
@@ -1636,8 +1636,8 @@
               <w:widowControl w:val="false"/>
               <w:shd w:val="clear" w:fill="auto"/>
               <w:spacing w:lineRule="auto" w:line="240" w:before="0" w:after="0"/>
-              <w:ind w:left="360" w:right="0" w:hanging="0"/>
-              <w:jc w:val="left"/>
+              <w:ind w:hanging="0" w:start="360" w:end="0"/>
+              <w:jc w:val="start"/>
               <w:rPr>
                 <w:rFonts w:ascii="Calibri" w:hAnsi="Calibri" w:eastAsia="Calibri" w:cs="Calibri"/>
                 <w:b w:val="false"/>
@@ -1686,8 +1686,8 @@
               <w:widowControl w:val="false"/>
               <w:shd w:val="clear" w:fill="auto"/>
               <w:spacing w:lineRule="auto" w:line="240" w:before="0" w:after="0"/>
-              <w:ind w:left="360" w:right="0" w:hanging="0"/>
-              <w:jc w:val="left"/>
+              <w:ind w:hanging="0" w:start="360" w:end="0"/>
+              <w:jc w:val="start"/>
               <w:rPr>
                 <w:rFonts w:ascii="Calibri" w:hAnsi="Calibri" w:eastAsia="Calibri" w:cs="Calibri"/>
                 <w:b w:val="false"/>
@@ -1733,7 +1733,7 @@
           <w:tcPr>
             <w:tcW w:w="2639" w:type="dxa"/>
             <w:tcBorders>
-              <w:right w:val="single" w:sz="4" w:space="0" w:color="000000"/>
+              <w:end w:val="single" w:sz="4" w:space="0" w:color="000000"/>
             </w:tcBorders>
           </w:tcPr>
           <w:p>
@@ -1741,7 +1741,7 @@
               <w:pStyle w:val="LO-normal"/>
               <w:widowControl w:val="false"/>
               <w:spacing w:lineRule="auto" w:line="240" w:before="0" w:after="0"/>
-              <w:jc w:val="left"/>
+              <w:jc w:val="start"/>
               <w:rPr/>
             </w:pPr>
             <w:r>
@@ -1750,7 +1750,7 @@
                 <wp:inline distT="0" distB="0" distL="0" distR="0">
                   <wp:extent cx="304800" cy="304800"/>
                   <wp:effectExtent l="0" t="0" r="0" b="0"/>
-                  <wp:docPr id="8" name="image28.png" descr=""/>
+                  <wp:docPr id="8" name="image28.png" descr="" title=""/>
                   <wp:cNvGraphicFramePr>
                     <a:graphicFrameLocks xmlns:a="http://schemas.openxmlformats.org/drawingml/2006/main" noChangeAspect="1"/>
                   </wp:cNvGraphicFramePr>
@@ -1758,7 +1758,7 @@
                     <a:graphicData uri="http://schemas.openxmlformats.org/drawingml/2006/picture">
                       <pic:pic xmlns:pic="http://schemas.openxmlformats.org/drawingml/2006/picture">
                         <pic:nvPicPr>
-                          <pic:cNvPr id="8" name="image28.png" descr=""/>
+                          <pic:cNvPr id="8" name="image28.png" descr="" title=""/>
                           <pic:cNvPicPr>
                             <a:picLocks noChangeAspect="1" noChangeArrowheads="1"/>
                           </pic:cNvPicPr>
@@ -1790,7 +1790,7 @@
                 <wp:inline distT="0" distB="0" distL="0" distR="0">
                   <wp:extent cx="304800" cy="304800"/>
                   <wp:effectExtent l="0" t="0" r="0" b="0"/>
-                  <wp:docPr id="9" name="image17.png" descr=""/>
+                  <wp:docPr id="9" name="image17.png" descr="" title=""/>
                   <wp:cNvGraphicFramePr>
                     <a:graphicFrameLocks xmlns:a="http://schemas.openxmlformats.org/drawingml/2006/main" noChangeAspect="1"/>
                   </wp:cNvGraphicFramePr>
@@ -1798,7 +1798,7 @@
                     <a:graphicData uri="http://schemas.openxmlformats.org/drawingml/2006/picture">
                       <pic:pic xmlns:pic="http://schemas.openxmlformats.org/drawingml/2006/picture">
                         <pic:nvPicPr>
-                          <pic:cNvPr id="9" name="image17.png" descr=""/>
+                          <pic:cNvPr id="9" name="image17.png" descr="" title=""/>
                           <pic:cNvPicPr>
                             <a:picLocks noChangeAspect="1" noChangeArrowheads="1"/>
                           </pic:cNvPicPr>
@@ -1830,7 +1830,7 @@
                 <wp:inline distT="0" distB="0" distL="0" distR="0">
                   <wp:extent cx="304800" cy="304800"/>
                   <wp:effectExtent l="0" t="0" r="0" b="0"/>
-                  <wp:docPr id="10" name="image23.png" descr=""/>
+                  <wp:docPr id="10" name="image23.png" descr="" title=""/>
                   <wp:cNvGraphicFramePr>
                     <a:graphicFrameLocks xmlns:a="http://schemas.openxmlformats.org/drawingml/2006/main" noChangeAspect="1"/>
                   </wp:cNvGraphicFramePr>
@@ -1838,7 +1838,7 @@
                     <a:graphicData uri="http://schemas.openxmlformats.org/drawingml/2006/picture">
                       <pic:pic xmlns:pic="http://schemas.openxmlformats.org/drawingml/2006/picture">
                         <pic:nvPicPr>
-                          <pic:cNvPr id="10" name="image23.png" descr=""/>
+                          <pic:cNvPr id="10" name="image23.png" descr="" title=""/>
                           <pic:cNvPicPr>
                             <a:picLocks noChangeAspect="1" noChangeArrowheads="1"/>
                           </pic:cNvPicPr>
@@ -1870,7 +1870,7 @@
                 <wp:inline distT="0" distB="0" distL="0" distR="0">
                   <wp:extent cx="304800" cy="304800"/>
                   <wp:effectExtent l="0" t="0" r="0" b="0"/>
-                  <wp:docPr id="11" name="image4.png" descr=""/>
+                  <wp:docPr id="11" name="image4.png" descr="" title=""/>
                   <wp:cNvGraphicFramePr>
                     <a:graphicFrameLocks xmlns:a="http://schemas.openxmlformats.org/drawingml/2006/main" noChangeAspect="1"/>
                   </wp:cNvGraphicFramePr>
@@ -1878,7 +1878,7 @@
                     <a:graphicData uri="http://schemas.openxmlformats.org/drawingml/2006/picture">
                       <pic:pic xmlns:pic="http://schemas.openxmlformats.org/drawingml/2006/picture">
                         <pic:nvPicPr>
-                          <pic:cNvPr id="11" name="image4.png" descr=""/>
+                          <pic:cNvPr id="11" name="image4.png" descr="" title=""/>
                           <pic:cNvPicPr>
                             <a:picLocks noChangeAspect="1" noChangeArrowheads="1"/>
                           </pic:cNvPicPr>
@@ -1910,7 +1910,7 @@
               <w:pStyle w:val="LO-normal"/>
               <w:widowControl w:val="false"/>
               <w:spacing w:lineRule="auto" w:line="240" w:before="0" w:after="0"/>
-              <w:jc w:val="left"/>
+              <w:jc w:val="start"/>
               <w:rPr/>
             </w:pPr>
             <w:r>
@@ -1919,7 +1919,7 @@
                 <wp:inline distT="0" distB="0" distL="0" distR="0">
                   <wp:extent cx="304800" cy="304800"/>
                   <wp:effectExtent l="0" t="0" r="0" b="0"/>
-                  <wp:docPr id="12" name="image1.png" descr=""/>
+                  <wp:docPr id="12" name="image1.png" descr="" title=""/>
                   <wp:cNvGraphicFramePr>
                     <a:graphicFrameLocks xmlns:a="http://schemas.openxmlformats.org/drawingml/2006/main" noChangeAspect="1"/>
                   </wp:cNvGraphicFramePr>
@@ -1927,7 +1927,7 @@
                     <a:graphicData uri="http://schemas.openxmlformats.org/drawingml/2006/picture">
                       <pic:pic xmlns:pic="http://schemas.openxmlformats.org/drawingml/2006/picture">
                         <pic:nvPicPr>
-                          <pic:cNvPr id="12" name="image1.png" descr=""/>
+                          <pic:cNvPr id="12" name="image1.png" descr="" title=""/>
                           <pic:cNvPicPr>
                             <a:picLocks noChangeAspect="1" noChangeArrowheads="1"/>
                           </pic:cNvPicPr>
@@ -1959,7 +1959,7 @@
                 <wp:inline distT="0" distB="0" distL="0" distR="0">
                   <wp:extent cx="304800" cy="304800"/>
                   <wp:effectExtent l="0" t="0" r="0" b="0"/>
-                  <wp:docPr id="13" name="image32.png" descr=""/>
+                  <wp:docPr id="13" name="image32.png" descr="" title=""/>
                   <wp:cNvGraphicFramePr>
                     <a:graphicFrameLocks xmlns:a="http://schemas.openxmlformats.org/drawingml/2006/main" noChangeAspect="1"/>
                   </wp:cNvGraphicFramePr>
@@ -1967,7 +1967,7 @@
                     <a:graphicData uri="http://schemas.openxmlformats.org/drawingml/2006/picture">
                       <pic:pic xmlns:pic="http://schemas.openxmlformats.org/drawingml/2006/picture">
                         <pic:nvPicPr>
-                          <pic:cNvPr id="13" name="image32.png" descr=""/>
+                          <pic:cNvPr id="13" name="image32.png" descr="" title=""/>
                           <pic:cNvPicPr>
                             <a:picLocks noChangeAspect="1" noChangeArrowheads="1"/>
                           </pic:cNvPicPr>
@@ -1999,7 +1999,7 @@
                 <wp:inline distT="0" distB="0" distL="0" distR="0">
                   <wp:extent cx="304800" cy="304800"/>
                   <wp:effectExtent l="0" t="0" r="0" b="0"/>
-                  <wp:docPr id="14" name="image25.png" descr=""/>
+                  <wp:docPr id="14" name="image25.png" descr="" title=""/>
                   <wp:cNvGraphicFramePr>
                     <a:graphicFrameLocks xmlns:a="http://schemas.openxmlformats.org/drawingml/2006/main" noChangeAspect="1"/>
                   </wp:cNvGraphicFramePr>
@@ -2007,7 +2007,7 @@
                     <a:graphicData uri="http://schemas.openxmlformats.org/drawingml/2006/picture">
                       <pic:pic xmlns:pic="http://schemas.openxmlformats.org/drawingml/2006/picture">
                         <pic:nvPicPr>
-                          <pic:cNvPr id="14" name="image25.png" descr=""/>
+                          <pic:cNvPr id="14" name="image25.png" descr="" title=""/>
                           <pic:cNvPicPr>
                             <a:picLocks noChangeAspect="1" noChangeArrowheads="1"/>
                           </pic:cNvPicPr>
@@ -2039,7 +2039,7 @@
                 <wp:inline distT="0" distB="0" distL="0" distR="0">
                   <wp:extent cx="304800" cy="304800"/>
                   <wp:effectExtent l="0" t="0" r="0" b="0"/>
-                  <wp:docPr id="15" name="image31.png" descr=""/>
+                  <wp:docPr id="15" name="image31.png" descr="" title=""/>
                   <wp:cNvGraphicFramePr>
                     <a:graphicFrameLocks xmlns:a="http://schemas.openxmlformats.org/drawingml/2006/main" noChangeAspect="1"/>
                   </wp:cNvGraphicFramePr>
@@ -2047,7 +2047,7 @@
                     <a:graphicData uri="http://schemas.openxmlformats.org/drawingml/2006/picture">
                       <pic:pic xmlns:pic="http://schemas.openxmlformats.org/drawingml/2006/picture">
                         <pic:nvPicPr>
-                          <pic:cNvPr id="15" name="image31.png" descr=""/>
+                          <pic:cNvPr id="15" name="image31.png" descr="" title=""/>
                           <pic:cNvPicPr>
                             <a:picLocks noChangeAspect="1" noChangeArrowheads="1"/>
                           </pic:cNvPicPr>
@@ -2079,7 +2079,7 @@
               <w:pStyle w:val="LO-normal"/>
               <w:widowControl w:val="false"/>
               <w:spacing w:lineRule="auto" w:line="240" w:before="0" w:after="0"/>
-              <w:jc w:val="left"/>
+              <w:jc w:val="start"/>
               <w:rPr/>
             </w:pPr>
             <w:r>
@@ -2088,7 +2088,7 @@
                 <wp:inline distT="0" distB="0" distL="0" distR="0">
                   <wp:extent cx="304800" cy="304800"/>
                   <wp:effectExtent l="0" t="0" r="0" b="0"/>
-                  <wp:docPr id="16" name="image27.png" descr=""/>
+                  <wp:docPr id="16" name="image27.png" descr="" title=""/>
                   <wp:cNvGraphicFramePr>
                     <a:graphicFrameLocks xmlns:a="http://schemas.openxmlformats.org/drawingml/2006/main" noChangeAspect="1"/>
                   </wp:cNvGraphicFramePr>
@@ -2096,7 +2096,7 @@
                     <a:graphicData uri="http://schemas.openxmlformats.org/drawingml/2006/picture">
                       <pic:pic xmlns:pic="http://schemas.openxmlformats.org/drawingml/2006/picture">
                         <pic:nvPicPr>
-                          <pic:cNvPr id="16" name="image27.png" descr=""/>
+                          <pic:cNvPr id="16" name="image27.png" descr="" title=""/>
                           <pic:cNvPicPr>
                             <a:picLocks noChangeAspect="1" noChangeArrowheads="1"/>
                           </pic:cNvPicPr>
@@ -2128,7 +2128,7 @@
                 <wp:inline distT="0" distB="0" distL="0" distR="0">
                   <wp:extent cx="304800" cy="304800"/>
                   <wp:effectExtent l="0" t="0" r="0" b="0"/>
-                  <wp:docPr id="17" name="image8.png" descr=""/>
+                  <wp:docPr id="17" name="image8.png" descr="" title=""/>
                   <wp:cNvGraphicFramePr>
                     <a:graphicFrameLocks xmlns:a="http://schemas.openxmlformats.org/drawingml/2006/main" noChangeAspect="1"/>
                   </wp:cNvGraphicFramePr>
@@ -2136,7 +2136,7 @@
                     <a:graphicData uri="http://schemas.openxmlformats.org/drawingml/2006/picture">
                       <pic:pic xmlns:pic="http://schemas.openxmlformats.org/drawingml/2006/picture">
                         <pic:nvPicPr>
-                          <pic:cNvPr id="17" name="image8.png" descr=""/>
+                          <pic:cNvPr id="17" name="image8.png" descr="" title=""/>
                           <pic:cNvPicPr>
                             <a:picLocks noChangeAspect="1" noChangeArrowheads="1"/>
                           </pic:cNvPicPr>
@@ -2168,7 +2168,7 @@
                 <wp:inline distT="0" distB="0" distL="0" distR="0">
                   <wp:extent cx="304800" cy="304800"/>
                   <wp:effectExtent l="0" t="0" r="0" b="0"/>
-                  <wp:docPr id="18" name="image2.png" descr=""/>
+                  <wp:docPr id="18" name="image2.png" descr="" title=""/>
                   <wp:cNvGraphicFramePr>
                     <a:graphicFrameLocks xmlns:a="http://schemas.openxmlformats.org/drawingml/2006/main" noChangeAspect="1"/>
                   </wp:cNvGraphicFramePr>
@@ -2176,7 +2176,7 @@
                     <a:graphicData uri="http://schemas.openxmlformats.org/drawingml/2006/picture">
                       <pic:pic xmlns:pic="http://schemas.openxmlformats.org/drawingml/2006/picture">
                         <pic:nvPicPr>
-                          <pic:cNvPr id="18" name="image2.png" descr=""/>
+                          <pic:cNvPr id="18" name="image2.png" descr="" title=""/>
                           <pic:cNvPicPr>
                             <a:picLocks noChangeAspect="1" noChangeArrowheads="1"/>
                           </pic:cNvPicPr>
@@ -2208,7 +2208,7 @@
                 <wp:inline distT="0" distB="0" distL="0" distR="0">
                   <wp:extent cx="304800" cy="304800"/>
                   <wp:effectExtent l="0" t="0" r="0" b="0"/>
-                  <wp:docPr id="19" name="image13.png" descr=""/>
+                  <wp:docPr id="19" name="image13.png" descr="" title=""/>
                   <wp:cNvGraphicFramePr>
                     <a:graphicFrameLocks xmlns:a="http://schemas.openxmlformats.org/drawingml/2006/main" noChangeAspect="1"/>
                   </wp:cNvGraphicFramePr>
@@ -2216,7 +2216,7 @@
                     <a:graphicData uri="http://schemas.openxmlformats.org/drawingml/2006/picture">
                       <pic:pic xmlns:pic="http://schemas.openxmlformats.org/drawingml/2006/picture">
                         <pic:nvPicPr>
-                          <pic:cNvPr id="19" name="image13.png" descr=""/>
+                          <pic:cNvPr id="19" name="image13.png" descr="" title=""/>
                           <pic:cNvPicPr>
                             <a:picLocks noChangeAspect="1" noChangeArrowheads="1"/>
                           </pic:cNvPicPr>
@@ -2248,7 +2248,7 @@
               <w:pStyle w:val="LO-normal"/>
               <w:widowControl w:val="false"/>
               <w:spacing w:lineRule="auto" w:line="240" w:before="0" w:after="0"/>
-              <w:jc w:val="left"/>
+              <w:jc w:val="start"/>
               <w:rPr/>
             </w:pPr>
             <w:r>
@@ -2257,7 +2257,7 @@
                 <wp:inline distT="0" distB="0" distL="0" distR="0">
                   <wp:extent cx="304800" cy="304800"/>
                   <wp:effectExtent l="0" t="0" r="0" b="0"/>
-                  <wp:docPr id="20" name="image20.png" descr=""/>
+                  <wp:docPr id="20" name="image20.png" descr="" title=""/>
                   <wp:cNvGraphicFramePr>
                     <a:graphicFrameLocks xmlns:a="http://schemas.openxmlformats.org/drawingml/2006/main" noChangeAspect="1"/>
                   </wp:cNvGraphicFramePr>
@@ -2265,7 +2265,7 @@
                     <a:graphicData uri="http://schemas.openxmlformats.org/drawingml/2006/picture">
                       <pic:pic xmlns:pic="http://schemas.openxmlformats.org/drawingml/2006/picture">
                         <pic:nvPicPr>
-                          <pic:cNvPr id="20" name="image20.png" descr=""/>
+                          <pic:cNvPr id="20" name="image20.png" descr="" title=""/>
                           <pic:cNvPicPr>
                             <a:picLocks noChangeAspect="1" noChangeArrowheads="1"/>
                           </pic:cNvPicPr>
@@ -2297,7 +2297,7 @@
                 <wp:inline distT="0" distB="0" distL="0" distR="0">
                   <wp:extent cx="304800" cy="304800"/>
                   <wp:effectExtent l="0" t="0" r="0" b="0"/>
-                  <wp:docPr id="21" name="image15.png" descr=""/>
+                  <wp:docPr id="21" name="image15.png" descr="" title=""/>
                   <wp:cNvGraphicFramePr>
                     <a:graphicFrameLocks xmlns:a="http://schemas.openxmlformats.org/drawingml/2006/main" noChangeAspect="1"/>
                   </wp:cNvGraphicFramePr>
@@ -2305,7 +2305,7 @@
                     <a:graphicData uri="http://schemas.openxmlformats.org/drawingml/2006/picture">
                       <pic:pic xmlns:pic="http://schemas.openxmlformats.org/drawingml/2006/picture">
                         <pic:nvPicPr>
-                          <pic:cNvPr id="21" name="image15.png" descr=""/>
+                          <pic:cNvPr id="21" name="image15.png" descr="" title=""/>
                           <pic:cNvPicPr>
                             <a:picLocks noChangeAspect="1" noChangeArrowheads="1"/>
                           </pic:cNvPicPr>
@@ -2337,7 +2337,7 @@
                 <wp:inline distT="0" distB="0" distL="0" distR="0">
                   <wp:extent cx="304800" cy="304800"/>
                   <wp:effectExtent l="0" t="0" r="0" b="0"/>
-                  <wp:docPr id="22" name="image6.png" descr=""/>
+                  <wp:docPr id="22" name="image6.png" descr="" title=""/>
                   <wp:cNvGraphicFramePr>
                     <a:graphicFrameLocks xmlns:a="http://schemas.openxmlformats.org/drawingml/2006/main" noChangeAspect="1"/>
                   </wp:cNvGraphicFramePr>
@@ -2345,7 +2345,7 @@
                     <a:graphicData uri="http://schemas.openxmlformats.org/drawingml/2006/picture">
                       <pic:pic xmlns:pic="http://schemas.openxmlformats.org/drawingml/2006/picture">
                         <pic:nvPicPr>
-                          <pic:cNvPr id="22" name="image6.png" descr=""/>
+                          <pic:cNvPr id="22" name="image6.png" descr="" title=""/>
                           <pic:cNvPicPr>
                             <a:picLocks noChangeAspect="1" noChangeArrowheads="1"/>
                           </pic:cNvPicPr>
@@ -2377,7 +2377,7 @@
                 <wp:inline distT="0" distB="0" distL="0" distR="0">
                   <wp:extent cx="304800" cy="304800"/>
                   <wp:effectExtent l="0" t="0" r="0" b="0"/>
-                  <wp:docPr id="23" name="image21.png" descr=""/>
+                  <wp:docPr id="23" name="image21.png" descr="" title=""/>
                   <wp:cNvGraphicFramePr>
                     <a:graphicFrameLocks xmlns:a="http://schemas.openxmlformats.org/drawingml/2006/main" noChangeAspect="1"/>
                   </wp:cNvGraphicFramePr>
@@ -2385,7 +2385,7 @@
                     <a:graphicData uri="http://schemas.openxmlformats.org/drawingml/2006/picture">
                       <pic:pic xmlns:pic="http://schemas.openxmlformats.org/drawingml/2006/picture">
                         <pic:nvPicPr>
-                          <pic:cNvPr id="23" name="image21.png" descr=""/>
+                          <pic:cNvPr id="23" name="image21.png" descr="" title=""/>
                           <pic:cNvPicPr>
                             <a:picLocks noChangeAspect="1" noChangeArrowheads="1"/>
                           </pic:cNvPicPr>
@@ -2420,7 +2420,7 @@
           <w:tcPr>
             <w:tcW w:w="2235" w:type="dxa"/>
             <w:tcBorders>
-              <w:left w:val="single" w:sz="4" w:space="0" w:color="000000"/>
+              <w:start w:val="single" w:sz="4" w:space="0" w:color="000000"/>
             </w:tcBorders>
           </w:tcPr>
           <w:p>
@@ -2428,7 +2428,7 @@
               <w:pStyle w:val="LO-normal"/>
               <w:widowControl w:val="false"/>
               <w:spacing w:lineRule="auto" w:line="240" w:before="0" w:after="0"/>
-              <w:jc w:val="left"/>
+              <w:jc w:val="start"/>
               <w:rPr>
                 <w:rFonts w:ascii="Calibri" w:hAnsi="Calibri" w:eastAsia="Calibri" w:cs="Calibri"/>
                 <w:sz w:val="22"/>
@@ -2461,8 +2461,8 @@
               </w:numPr>
               <w:shd w:val="clear" w:fill="auto"/>
               <w:spacing w:lineRule="auto" w:line="240" w:before="0" w:after="0"/>
-              <w:ind w:left="360" w:right="0" w:hanging="360"/>
-              <w:jc w:val="left"/>
+              <w:ind w:hanging="360" w:start="360" w:end="0"/>
+              <w:jc w:val="start"/>
               <w:rPr>
                 <w:rFonts w:ascii="Calibri" w:hAnsi="Calibri" w:eastAsia="Calibri" w:cs="Calibri"/>
                 <w:b w:val="false"/>
@@ -2515,8 +2515,8 @@
               </w:numPr>
               <w:shd w:val="clear" w:fill="auto"/>
               <w:spacing w:lineRule="auto" w:line="240" w:before="0" w:after="0"/>
-              <w:ind w:left="360" w:right="0" w:hanging="360"/>
-              <w:jc w:val="left"/>
+              <w:ind w:hanging="360" w:start="360" w:end="0"/>
+              <w:jc w:val="start"/>
               <w:rPr>
                 <w:rFonts w:ascii="Calibri" w:hAnsi="Calibri" w:eastAsia="Calibri" w:cs="Calibri"/>
                 <w:b w:val="false"/>
@@ -2575,8 +2575,8 @@
               </w:numPr>
               <w:shd w:val="clear" w:fill="auto"/>
               <w:spacing w:lineRule="auto" w:line="240" w:before="0" w:after="0"/>
-              <w:ind w:left="360" w:right="0" w:hanging="360"/>
-              <w:jc w:val="left"/>
+              <w:ind w:hanging="360" w:start="360" w:end="0"/>
+              <w:jc w:val="start"/>
               <w:rPr>
                 <w:rFonts w:ascii="Calibri" w:hAnsi="Calibri" w:eastAsia="Calibri" w:cs="Calibri"/>
                 <w:b w:val="false"/>
@@ -2625,8 +2625,8 @@
               <w:widowControl w:val="false"/>
               <w:shd w:val="clear" w:fill="auto"/>
               <w:spacing w:lineRule="auto" w:line="240" w:before="0" w:after="0"/>
-              <w:ind w:left="360" w:right="0" w:hanging="0"/>
-              <w:jc w:val="left"/>
+              <w:ind w:hanging="0" w:start="360" w:end="0"/>
+              <w:jc w:val="start"/>
               <w:rPr>
                 <w:rFonts w:ascii="Calibri" w:hAnsi="Calibri" w:eastAsia="Calibri" w:cs="Calibri"/>
                 <w:b w:val="false"/>
@@ -2675,8 +2675,8 @@
               <w:widowControl w:val="false"/>
               <w:shd w:val="clear" w:fill="auto"/>
               <w:spacing w:lineRule="auto" w:line="240" w:before="0" w:after="0"/>
-              <w:ind w:left="360" w:right="0" w:hanging="0"/>
-              <w:jc w:val="left"/>
+              <w:ind w:hanging="0" w:start="360" w:end="0"/>
+              <w:jc w:val="start"/>
               <w:rPr>
                 <w:rFonts w:ascii="Calibri" w:hAnsi="Calibri" w:eastAsia="Calibri" w:cs="Calibri"/>
                 <w:b w:val="false"/>
@@ -2725,8 +2725,8 @@
               <w:widowControl w:val="false"/>
               <w:shd w:val="clear" w:fill="auto"/>
               <w:spacing w:lineRule="auto" w:line="240" w:before="0" w:after="0"/>
-              <w:ind w:left="360" w:right="0" w:hanging="0"/>
-              <w:jc w:val="left"/>
+              <w:ind w:hanging="0" w:start="360" w:end="0"/>
+              <w:jc w:val="start"/>
               <w:rPr>
                 <w:rFonts w:ascii="Calibri" w:hAnsi="Calibri" w:eastAsia="Calibri" w:cs="Calibri"/>
                 <w:b w:val="false"/>
@@ -2779,8 +2779,8 @@
               </w:numPr>
               <w:shd w:val="clear" w:fill="auto"/>
               <w:spacing w:lineRule="auto" w:line="240" w:before="0" w:after="0"/>
-              <w:ind w:left="360" w:right="0" w:hanging="360"/>
-              <w:jc w:val="left"/>
+              <w:ind w:hanging="360" w:start="360" w:end="0"/>
+              <w:jc w:val="start"/>
               <w:rPr>
                 <w:rFonts w:ascii="Calibri" w:hAnsi="Calibri" w:eastAsia="Calibri" w:cs="Calibri"/>
                 <w:b w:val="false"/>
@@ -2830,7 +2830,7 @@
           <w:tcPr>
             <w:tcW w:w="2639" w:type="dxa"/>
             <w:tcBorders>
-              <w:right w:val="single" w:sz="4" w:space="0" w:color="000000"/>
+              <w:end w:val="single" w:sz="4" w:space="0" w:color="000000"/>
             </w:tcBorders>
           </w:tcPr>
           <w:p>
@@ -2860,7 +2860,7 @@
           <w:tcPr>
             <w:tcW w:w="2235" w:type="dxa"/>
             <w:tcBorders>
-              <w:left w:val="single" w:sz="4" w:space="0" w:color="000000"/>
+              <w:start w:val="single" w:sz="4" w:space="0" w:color="000000"/>
             </w:tcBorders>
           </w:tcPr>
           <w:p>
@@ -2868,7 +2868,7 @@
               <w:pStyle w:val="LO-normal"/>
               <w:widowControl w:val="false"/>
               <w:spacing w:lineRule="auto" w:line="240" w:before="0" w:after="0"/>
-              <w:jc w:val="left"/>
+              <w:jc w:val="start"/>
               <w:rPr>
                 <w:rFonts w:ascii="Calibri" w:hAnsi="Calibri" w:eastAsia="Calibri" w:cs="Calibri"/>
                 <w:sz w:val="22"/>
@@ -2901,8 +2901,8 @@
               </w:numPr>
               <w:shd w:val="clear" w:fill="auto"/>
               <w:spacing w:lineRule="auto" w:line="240" w:before="0" w:after="0"/>
-              <w:ind w:left="360" w:right="0" w:hanging="360"/>
-              <w:jc w:val="left"/>
+              <w:ind w:hanging="360" w:start="360" w:end="0"/>
+              <w:jc w:val="start"/>
               <w:rPr>
                 <w:rFonts w:ascii="Calibri" w:hAnsi="Calibri" w:eastAsia="Calibri" w:cs="Calibri"/>
                 <w:b w:val="false"/>
@@ -2961,8 +2961,8 @@
               </w:numPr>
               <w:shd w:val="clear" w:fill="auto"/>
               <w:spacing w:lineRule="auto" w:line="240" w:before="0" w:after="0"/>
-              <w:ind w:left="360" w:right="0" w:hanging="360"/>
-              <w:jc w:val="left"/>
+              <w:ind w:hanging="360" w:start="360" w:end="0"/>
+              <w:jc w:val="start"/>
               <w:rPr>
                 <w:rFonts w:ascii="Calibri" w:hAnsi="Calibri" w:eastAsia="Calibri" w:cs="Calibri"/>
                 <w:b w:val="false"/>
@@ -3011,8 +3011,8 @@
               <w:widowControl w:val="false"/>
               <w:shd w:val="clear" w:fill="auto"/>
               <w:spacing w:lineRule="auto" w:line="240" w:before="0" w:after="0"/>
-              <w:ind w:left="0" w:right="0" w:hanging="0"/>
-              <w:jc w:val="left"/>
+              <w:ind w:hanging="0" w:start="0" w:end="0"/>
+              <w:jc w:val="start"/>
               <w:rPr/>
             </w:pPr>
             <w:r>
@@ -3024,7 +3024,7 @@
           <w:tcPr>
             <w:tcW w:w="2639" w:type="dxa"/>
             <w:tcBorders>
-              <w:right w:val="single" w:sz="4" w:space="0" w:color="000000"/>
+              <w:end w:val="single" w:sz="4" w:space="0" w:color="000000"/>
             </w:tcBorders>
           </w:tcPr>
           <w:p>
@@ -3032,7 +3032,7 @@
               <w:pStyle w:val="LO-normal"/>
               <w:widowControl w:val="false"/>
               <w:spacing w:lineRule="auto" w:line="240" w:before="0" w:after="0"/>
-              <w:jc w:val="left"/>
+              <w:jc w:val="start"/>
               <w:rPr>
                 <w:rFonts w:ascii="Calibri" w:hAnsi="Calibri" w:eastAsia="Calibri" w:cs="Calibri"/>
                 <w:sz w:val="22"/>
@@ -3045,7 +3045,7 @@
                 <wp:inline distT="0" distB="0" distL="0" distR="0">
                   <wp:extent cx="450215" cy="450215"/>
                   <wp:effectExtent l="0" t="0" r="0" b="0"/>
-                  <wp:docPr id="24" name="image9.png" descr=""/>
+                  <wp:docPr id="24" name="image9.png" descr="" title=""/>
                   <wp:cNvGraphicFramePr>
                     <a:graphicFrameLocks xmlns:a="http://schemas.openxmlformats.org/drawingml/2006/main" noChangeAspect="1"/>
                   </wp:cNvGraphicFramePr>
@@ -3053,7 +3053,7 @@
                     <a:graphicData uri="http://schemas.openxmlformats.org/drawingml/2006/picture">
                       <pic:pic xmlns:pic="http://schemas.openxmlformats.org/drawingml/2006/picture">
                         <pic:nvPicPr>
-                          <pic:cNvPr id="24" name="image9.png" descr=""/>
+                          <pic:cNvPr id="24" name="image9.png" descr="" title=""/>
                           <pic:cNvPicPr>
                             <a:picLocks noChangeAspect="1" noChangeArrowheads="1"/>
                           </pic:cNvPicPr>
@@ -3088,7 +3088,7 @@
           <w:tcPr>
             <w:tcW w:w="2235" w:type="dxa"/>
             <w:tcBorders>
-              <w:left w:val="single" w:sz="4" w:space="0" w:color="000000"/>
+              <w:start w:val="single" w:sz="4" w:space="0" w:color="000000"/>
             </w:tcBorders>
           </w:tcPr>
           <w:p>
@@ -3096,7 +3096,7 @@
               <w:pStyle w:val="LO-normal"/>
               <w:widowControl w:val="false"/>
               <w:spacing w:lineRule="auto" w:line="240" w:before="0" w:after="0"/>
-              <w:jc w:val="left"/>
+              <w:jc w:val="start"/>
               <w:rPr>
                 <w:rFonts w:ascii="Calibri" w:hAnsi="Calibri" w:eastAsia="Calibri" w:cs="Calibri"/>
                 <w:sz w:val="22"/>
@@ -3129,8 +3129,8 @@
               </w:numPr>
               <w:shd w:val="clear" w:fill="auto"/>
               <w:spacing w:lineRule="auto" w:line="240" w:before="0" w:after="0"/>
-              <w:ind w:left="360" w:right="0" w:hanging="360"/>
-              <w:jc w:val="left"/>
+              <w:ind w:hanging="360" w:start="360" w:end="0"/>
+              <w:jc w:val="start"/>
               <w:rPr>
                 <w:rFonts w:ascii="Calibri" w:hAnsi="Calibri" w:eastAsia="Calibri" w:cs="Calibri"/>
                 <w:b w:val="false"/>
@@ -3183,8 +3183,8 @@
               </w:numPr>
               <w:shd w:val="clear" w:fill="auto"/>
               <w:spacing w:lineRule="auto" w:line="240" w:before="0" w:after="0"/>
-              <w:ind w:left="360" w:right="0" w:hanging="360"/>
-              <w:jc w:val="left"/>
+              <w:ind w:hanging="360" w:start="360" w:end="0"/>
+              <w:jc w:val="start"/>
               <w:rPr>
                 <w:u w:val="none"/>
               </w:rPr>
@@ -3206,8 +3206,8 @@
               </w:numPr>
               <w:shd w:val="clear" w:fill="auto"/>
               <w:spacing w:lineRule="auto" w:line="240" w:before="0" w:after="0"/>
-              <w:ind w:left="360" w:right="0" w:hanging="360"/>
-              <w:jc w:val="left"/>
+              <w:ind w:hanging="360" w:start="360" w:end="0"/>
+              <w:jc w:val="start"/>
               <w:rPr>
                 <w:rFonts w:ascii="Calibri" w:hAnsi="Calibri" w:eastAsia="Calibri" w:cs="Calibri"/>
                 <w:b w:val="false"/>
@@ -3256,8 +3256,8 @@
               <w:widowControl w:val="false"/>
               <w:shd w:val="clear" w:fill="auto"/>
               <w:spacing w:lineRule="auto" w:line="240" w:before="0" w:after="0"/>
-              <w:ind w:left="360" w:right="0" w:hanging="0"/>
-              <w:jc w:val="left"/>
+              <w:ind w:hanging="0" w:start="360" w:end="0"/>
+              <w:jc w:val="start"/>
               <w:rPr>
                 <w:rFonts w:ascii="Calibri" w:hAnsi="Calibri" w:eastAsia="Calibri" w:cs="Calibri"/>
                 <w:b w:val="false"/>
@@ -3306,8 +3306,8 @@
               <w:widowControl w:val="false"/>
               <w:shd w:val="clear" w:fill="auto"/>
               <w:spacing w:lineRule="auto" w:line="240" w:before="0" w:after="0"/>
-              <w:ind w:left="720" w:right="0" w:hanging="0"/>
-              <w:jc w:val="left"/>
+              <w:ind w:hanging="0" w:start="720" w:end="0"/>
+              <w:jc w:val="start"/>
               <w:rPr>
                 <w:rFonts w:ascii="Calibri" w:hAnsi="Calibri" w:eastAsia="Calibri" w:cs="Calibri"/>
                 <w:b w:val="false"/>
@@ -3365,8 +3365,8 @@
               </w:numPr>
               <w:shd w:val="clear" w:fill="auto"/>
               <w:spacing w:lineRule="auto" w:line="240" w:before="0" w:after="0"/>
-              <w:ind w:left="360" w:right="0" w:hanging="360"/>
-              <w:jc w:val="left"/>
+              <w:ind w:hanging="360" w:start="360" w:end="0"/>
+              <w:jc w:val="start"/>
               <w:rPr>
                 <w:rFonts w:ascii="Calibri" w:hAnsi="Calibri" w:eastAsia="Calibri" w:cs="Calibri"/>
                 <w:b w:val="false"/>
@@ -3415,8 +3415,8 @@
               <w:widowControl w:val="false"/>
               <w:shd w:val="clear" w:fill="auto"/>
               <w:spacing w:lineRule="auto" w:line="240" w:before="0" w:after="0"/>
-              <w:ind w:left="360" w:right="0" w:hanging="0"/>
-              <w:jc w:val="left"/>
+              <w:ind w:hanging="0" w:start="360" w:end="0"/>
+              <w:jc w:val="start"/>
               <w:rPr>
                 <w:rFonts w:ascii="Calibri" w:hAnsi="Calibri" w:eastAsia="Calibri" w:cs="Calibri"/>
                 <w:b w:val="false"/>
@@ -3465,8 +3465,8 @@
               <w:widowControl w:val="false"/>
               <w:shd w:val="clear" w:fill="auto"/>
               <w:spacing w:lineRule="auto" w:line="240" w:before="0" w:after="0"/>
-              <w:ind w:left="360" w:right="0" w:hanging="0"/>
-              <w:jc w:val="left"/>
+              <w:ind w:hanging="0" w:start="360" w:end="0"/>
+              <w:jc w:val="start"/>
               <w:rPr>
                 <w:rFonts w:ascii="Calibri" w:hAnsi="Calibri" w:eastAsia="Calibri" w:cs="Calibri"/>
                 <w:b w:val="false"/>
@@ -3515,8 +3515,8 @@
               <w:widowControl w:val="false"/>
               <w:shd w:val="clear" w:fill="auto"/>
               <w:spacing w:lineRule="auto" w:line="240" w:before="0" w:after="0"/>
-              <w:ind w:left="360" w:right="0" w:hanging="0"/>
-              <w:jc w:val="left"/>
+              <w:ind w:hanging="0" w:start="360" w:end="0"/>
+              <w:jc w:val="start"/>
               <w:rPr>
                 <w:rFonts w:ascii="Calibri" w:hAnsi="Calibri" w:eastAsia="Calibri" w:cs="Calibri"/>
                 <w:b w:val="false"/>
@@ -3569,8 +3569,8 @@
               </w:numPr>
               <w:shd w:val="clear" w:fill="auto"/>
               <w:spacing w:lineRule="auto" w:line="240" w:before="0" w:after="0"/>
-              <w:ind w:left="360" w:right="0" w:hanging="360"/>
-              <w:jc w:val="left"/>
+              <w:ind w:hanging="360" w:start="360" w:end="0"/>
+              <w:jc w:val="start"/>
               <w:rPr>
                 <w:rFonts w:ascii="Calibri" w:hAnsi="Calibri" w:eastAsia="Calibri" w:cs="Calibri"/>
                 <w:b w:val="false"/>
@@ -3620,7 +3620,7 @@
           <w:tcPr>
             <w:tcW w:w="2639" w:type="dxa"/>
             <w:tcBorders>
-              <w:right w:val="single" w:sz="4" w:space="0" w:color="000000"/>
+              <w:end w:val="single" w:sz="4" w:space="0" w:color="000000"/>
             </w:tcBorders>
           </w:tcPr>
           <w:p>
@@ -3628,7 +3628,7 @@
               <w:pStyle w:val="LO-normal"/>
               <w:widowControl w:val="false"/>
               <w:spacing w:lineRule="auto" w:line="240" w:before="0" w:after="0"/>
-              <w:jc w:val="left"/>
+              <w:jc w:val="start"/>
               <w:rPr>
                 <w:rFonts w:ascii="Calibri" w:hAnsi="Calibri" w:eastAsia="Calibri" w:cs="Calibri"/>
                 <w:sz w:val="22"/>
@@ -3641,7 +3641,7 @@
                 <wp:inline distT="0" distB="0" distL="0" distR="0">
                   <wp:extent cx="450215" cy="450215"/>
                   <wp:effectExtent l="0" t="0" r="0" b="0"/>
-                  <wp:docPr id="25" name="image30.png" descr=""/>
+                  <wp:docPr id="25" name="image30.png" descr="" title=""/>
                   <wp:cNvGraphicFramePr>
                     <a:graphicFrameLocks xmlns:a="http://schemas.openxmlformats.org/drawingml/2006/main" noChangeAspect="1"/>
                   </wp:cNvGraphicFramePr>
@@ -3649,7 +3649,7 @@
                     <a:graphicData uri="http://schemas.openxmlformats.org/drawingml/2006/picture">
                       <pic:pic xmlns:pic="http://schemas.openxmlformats.org/drawingml/2006/picture">
                         <pic:nvPicPr>
-                          <pic:cNvPr id="25" name="image30.png" descr=""/>
+                          <pic:cNvPr id="25" name="image30.png" descr="" title=""/>
                           <pic:cNvPicPr>
                             <a:picLocks noChangeAspect="1" noChangeArrowheads="1"/>
                           </pic:cNvPicPr>
@@ -3681,7 +3681,7 @@
               <w:pStyle w:val="LO-normal"/>
               <w:widowControl w:val="false"/>
               <w:spacing w:lineRule="auto" w:line="240" w:before="0" w:after="0"/>
-              <w:jc w:val="left"/>
+              <w:jc w:val="start"/>
               <w:rPr>
                 <w:rFonts w:ascii="Calibri" w:hAnsi="Calibri" w:eastAsia="Calibri" w:cs="Calibri"/>
                 <w:sz w:val="22"/>
@@ -3694,7 +3694,7 @@
                 <wp:inline distT="0" distB="0" distL="0" distR="0">
                   <wp:extent cx="450215" cy="450215"/>
                   <wp:effectExtent l="0" t="0" r="0" b="0"/>
-                  <wp:docPr id="26" name="image14.png" descr=""/>
+                  <wp:docPr id="26" name="image14.png" descr="" title=""/>
                   <wp:cNvGraphicFramePr>
                     <a:graphicFrameLocks xmlns:a="http://schemas.openxmlformats.org/drawingml/2006/main" noChangeAspect="1"/>
                   </wp:cNvGraphicFramePr>
@@ -3702,7 +3702,7 @@
                     <a:graphicData uri="http://schemas.openxmlformats.org/drawingml/2006/picture">
                       <pic:pic xmlns:pic="http://schemas.openxmlformats.org/drawingml/2006/picture">
                         <pic:nvPicPr>
-                          <pic:cNvPr id="26" name="image14.png" descr=""/>
+                          <pic:cNvPr id="26" name="image14.png" descr="" title=""/>
                           <pic:cNvPicPr>
                             <a:picLocks noChangeAspect="1" noChangeArrowheads="1"/>
                           </pic:cNvPicPr>
@@ -3734,7 +3734,7 @@
               <w:pStyle w:val="LO-normal"/>
               <w:widowControl w:val="false"/>
               <w:spacing w:lineRule="auto" w:line="240" w:before="0" w:after="0"/>
-              <w:jc w:val="left"/>
+              <w:jc w:val="start"/>
               <w:rPr>
                 <w:rFonts w:ascii="Calibri" w:hAnsi="Calibri" w:eastAsia="Calibri" w:cs="Calibri"/>
                 <w:sz w:val="22"/>
@@ -3747,7 +3747,7 @@
                 <wp:inline distT="0" distB="0" distL="0" distR="0">
                   <wp:extent cx="450215" cy="450215"/>
                   <wp:effectExtent l="0" t="0" r="0" b="0"/>
-                  <wp:docPr id="27" name="image33.png" descr=""/>
+                  <wp:docPr id="27" name="image33.png" descr="" title=""/>
                   <wp:cNvGraphicFramePr>
                     <a:graphicFrameLocks xmlns:a="http://schemas.openxmlformats.org/drawingml/2006/main" noChangeAspect="1"/>
                   </wp:cNvGraphicFramePr>
@@ -3755,7 +3755,7 @@
                     <a:graphicData uri="http://schemas.openxmlformats.org/drawingml/2006/picture">
                       <pic:pic xmlns:pic="http://schemas.openxmlformats.org/drawingml/2006/picture">
                         <pic:nvPicPr>
-                          <pic:cNvPr id="27" name="image33.png" descr=""/>
+                          <pic:cNvPr id="27" name="image33.png" descr="" title=""/>
                           <pic:cNvPicPr>
                             <a:picLocks noChangeAspect="1" noChangeArrowheads="1"/>
                           </pic:cNvPicPr>
@@ -3787,7 +3787,7 @@
               <w:pStyle w:val="LO-normal"/>
               <w:widowControl w:val="false"/>
               <w:spacing w:lineRule="auto" w:line="240" w:before="0" w:after="0"/>
-              <w:jc w:val="left"/>
+              <w:jc w:val="start"/>
               <w:rPr>
                 <w:rFonts w:ascii="Calibri" w:hAnsi="Calibri" w:eastAsia="Calibri" w:cs="Calibri"/>
                 <w:sz w:val="22"/>
@@ -3800,7 +3800,7 @@
                 <wp:inline distT="0" distB="0" distL="0" distR="0">
                   <wp:extent cx="450215" cy="450215"/>
                   <wp:effectExtent l="0" t="0" r="0" b="0"/>
-                  <wp:docPr id="28" name="image10.png" descr=""/>
+                  <wp:docPr id="28" name="image10.png" descr="" title=""/>
                   <wp:cNvGraphicFramePr>
                     <a:graphicFrameLocks xmlns:a="http://schemas.openxmlformats.org/drawingml/2006/main" noChangeAspect="1"/>
                   </wp:cNvGraphicFramePr>
@@ -3808,7 +3808,7 @@
                     <a:graphicData uri="http://schemas.openxmlformats.org/drawingml/2006/picture">
                       <pic:pic xmlns:pic="http://schemas.openxmlformats.org/drawingml/2006/picture">
                         <pic:nvPicPr>
-                          <pic:cNvPr id="28" name="image10.png" descr=""/>
+                          <pic:cNvPr id="28" name="image10.png" descr="" title=""/>
                           <pic:cNvPicPr>
                             <a:picLocks noChangeAspect="1" noChangeArrowheads="1"/>
                           </pic:cNvPicPr>
@@ -3840,7 +3840,7 @@
               <w:pStyle w:val="LO-normal"/>
               <w:widowControl w:val="false"/>
               <w:spacing w:lineRule="auto" w:line="240" w:before="0" w:after="0"/>
-              <w:jc w:val="left"/>
+              <w:jc w:val="start"/>
               <w:rPr>
                 <w:rFonts w:ascii="Calibri" w:hAnsi="Calibri" w:eastAsia="Calibri" w:cs="Calibri"/>
                 <w:sz w:val="22"/>
@@ -3853,7 +3853,7 @@
                 <wp:inline distT="0" distB="0" distL="0" distR="0">
                   <wp:extent cx="450215" cy="450215"/>
                   <wp:effectExtent l="0" t="0" r="0" b="0"/>
-                  <wp:docPr id="29" name="image26.png" descr=""/>
+                  <wp:docPr id="29" name="image26.png" descr="" title=""/>
                   <wp:cNvGraphicFramePr>
                     <a:graphicFrameLocks xmlns:a="http://schemas.openxmlformats.org/drawingml/2006/main" noChangeAspect="1"/>
                   </wp:cNvGraphicFramePr>
@@ -3861,7 +3861,7 @@
                     <a:graphicData uri="http://schemas.openxmlformats.org/drawingml/2006/picture">
                       <pic:pic xmlns:pic="http://schemas.openxmlformats.org/drawingml/2006/picture">
                         <pic:nvPicPr>
-                          <pic:cNvPr id="29" name="image26.png" descr=""/>
+                          <pic:cNvPr id="29" name="image26.png" descr="" title=""/>
                           <pic:cNvPicPr>
                             <a:picLocks noChangeAspect="1" noChangeArrowheads="1"/>
                           </pic:cNvPicPr>
@@ -3896,7 +3896,7 @@
           <w:tcPr>
             <w:tcW w:w="2235" w:type="dxa"/>
             <w:tcBorders>
-              <w:left w:val="single" w:sz="4" w:space="0" w:color="000000"/>
+              <w:start w:val="single" w:sz="4" w:space="0" w:color="000000"/>
             </w:tcBorders>
           </w:tcPr>
           <w:p>
@@ -3904,7 +3904,7 @@
               <w:pStyle w:val="LO-normal"/>
               <w:widowControl w:val="false"/>
               <w:spacing w:lineRule="auto" w:line="240" w:before="0" w:after="0"/>
-              <w:jc w:val="left"/>
+              <w:jc w:val="start"/>
               <w:rPr>
                 <w:rFonts w:ascii="Calibri" w:hAnsi="Calibri" w:eastAsia="Calibri" w:cs="Calibri"/>
                 <w:sz w:val="22"/>
@@ -3937,8 +3937,8 @@
               </w:numPr>
               <w:shd w:val="clear" w:fill="auto"/>
               <w:spacing w:lineRule="auto" w:line="240" w:before="0" w:after="0"/>
-              <w:ind w:left="360" w:right="0" w:hanging="360"/>
-              <w:jc w:val="left"/>
+              <w:ind w:hanging="360" w:start="360" w:end="0"/>
+              <w:jc w:val="start"/>
               <w:rPr>
                 <w:rFonts w:ascii="Calibri" w:hAnsi="Calibri" w:eastAsia="Calibri" w:cs="Calibri"/>
                 <w:b w:val="false"/>
@@ -3987,8 +3987,8 @@
               <w:widowControl w:val="false"/>
               <w:shd w:val="clear" w:fill="auto"/>
               <w:spacing w:lineRule="auto" w:line="240" w:before="0" w:after="0"/>
-              <w:ind w:left="720" w:right="0" w:hanging="0"/>
-              <w:jc w:val="left"/>
+              <w:ind w:hanging="0" w:start="720" w:end="0"/>
+              <w:jc w:val="start"/>
               <w:rPr>
                 <w:rFonts w:ascii="Calibri" w:hAnsi="Calibri" w:eastAsia="Calibri" w:cs="Calibri"/>
                 <w:b w:val="false"/>
@@ -4046,8 +4046,8 @@
               </w:numPr>
               <w:shd w:val="clear" w:fill="auto"/>
               <w:spacing w:lineRule="auto" w:line="240" w:before="0" w:after="0"/>
-              <w:ind w:left="360" w:right="0" w:hanging="360"/>
-              <w:jc w:val="left"/>
+              <w:ind w:hanging="360" w:start="360" w:end="0"/>
+              <w:jc w:val="start"/>
               <w:rPr>
                 <w:rFonts w:ascii="Calibri" w:hAnsi="Calibri" w:eastAsia="Calibri" w:cs="Calibri"/>
                 <w:b w:val="false"/>
@@ -4093,7 +4093,7 @@
           <w:tcPr>
             <w:tcW w:w="2639" w:type="dxa"/>
             <w:tcBorders>
-              <w:right w:val="single" w:sz="4" w:space="0" w:color="000000"/>
+              <w:end w:val="single" w:sz="4" w:space="0" w:color="000000"/>
             </w:tcBorders>
           </w:tcPr>
           <w:p>
@@ -4101,7 +4101,7 @@
               <w:pStyle w:val="LO-normal"/>
               <w:widowControl w:val="false"/>
               <w:spacing w:lineRule="auto" w:line="240" w:before="0" w:after="0"/>
-              <w:jc w:val="left"/>
+              <w:jc w:val="start"/>
               <w:rPr/>
             </w:pPr>
             <w:r>
@@ -4110,7 +4110,7 @@
                 <wp:inline distT="0" distB="0" distL="0" distR="0">
                   <wp:extent cx="450215" cy="450215"/>
                   <wp:effectExtent l="0" t="0" r="0" b="0"/>
-                  <wp:docPr id="30" name="image29.png" descr=""/>
+                  <wp:docPr id="30" name="image29.png" descr="" title=""/>
                   <wp:cNvGraphicFramePr>
                     <a:graphicFrameLocks xmlns:a="http://schemas.openxmlformats.org/drawingml/2006/main" noChangeAspect="1"/>
                   </wp:cNvGraphicFramePr>
@@ -4118,7 +4118,7 @@
                     <a:graphicData uri="http://schemas.openxmlformats.org/drawingml/2006/picture">
                       <pic:pic xmlns:pic="http://schemas.openxmlformats.org/drawingml/2006/picture">
                         <pic:nvPicPr>
-                          <pic:cNvPr id="30" name="image29.png" descr=""/>
+                          <pic:cNvPr id="30" name="image29.png" descr="" title=""/>
                           <pic:cNvPicPr>
                             <a:picLocks noChangeAspect="1" noChangeArrowheads="1"/>
                           </pic:cNvPicPr>
@@ -4150,7 +4150,7 @@
               <w:pStyle w:val="LO-normal"/>
               <w:widowControl w:val="false"/>
               <w:spacing w:lineRule="auto" w:line="240" w:before="0" w:after="0"/>
-              <w:jc w:val="left"/>
+              <w:jc w:val="start"/>
               <w:rPr/>
             </w:pPr>
             <w:r>
@@ -4159,7 +4159,7 @@
                 <wp:inline distT="0" distB="0" distL="0" distR="0">
                   <wp:extent cx="450215" cy="450215"/>
                   <wp:effectExtent l="0" t="0" r="0" b="0"/>
-                  <wp:docPr id="31" name="image12.png" descr=""/>
+                  <wp:docPr id="31" name="image12.png" descr="" title=""/>
                   <wp:cNvGraphicFramePr>
                     <a:graphicFrameLocks xmlns:a="http://schemas.openxmlformats.org/drawingml/2006/main" noChangeAspect="1"/>
                   </wp:cNvGraphicFramePr>
@@ -4167,7 +4167,7 @@
                     <a:graphicData uri="http://schemas.openxmlformats.org/drawingml/2006/picture">
                       <pic:pic xmlns:pic="http://schemas.openxmlformats.org/drawingml/2006/picture">
                         <pic:nvPicPr>
-                          <pic:cNvPr id="31" name="image12.png" descr=""/>
+                          <pic:cNvPr id="31" name="image12.png" descr="" title=""/>
                           <pic:cNvPicPr>
                             <a:picLocks noChangeAspect="1" noChangeArrowheads="1"/>
                           </pic:cNvPicPr>
@@ -4199,7 +4199,7 @@
               <w:pStyle w:val="LO-normal"/>
               <w:widowControl w:val="false"/>
               <w:spacing w:lineRule="auto" w:line="240" w:before="0" w:after="0"/>
-              <w:jc w:val="left"/>
+              <w:jc w:val="start"/>
               <w:rPr/>
             </w:pPr>
             <w:r>
@@ -4208,7 +4208,7 @@
                 <wp:inline distT="0" distB="0" distL="0" distR="0">
                   <wp:extent cx="450215" cy="450215"/>
                   <wp:effectExtent l="0" t="0" r="0" b="0"/>
-                  <wp:docPr id="32" name="image7.png" descr=""/>
+                  <wp:docPr id="32" name="image7.png" descr="" title=""/>
                   <wp:cNvGraphicFramePr>
                     <a:graphicFrameLocks xmlns:a="http://schemas.openxmlformats.org/drawingml/2006/main" noChangeAspect="1"/>
                   </wp:cNvGraphicFramePr>
@@ -4216,7 +4216,7 @@
                     <a:graphicData uri="http://schemas.openxmlformats.org/drawingml/2006/picture">
                       <pic:pic xmlns:pic="http://schemas.openxmlformats.org/drawingml/2006/picture">
                         <pic:nvPicPr>
-                          <pic:cNvPr id="32" name="image7.png" descr=""/>
+                          <pic:cNvPr id="32" name="image7.png" descr="" title=""/>
                           <pic:cNvPicPr>
                             <a:picLocks noChangeAspect="1" noChangeArrowheads="1"/>
                           </pic:cNvPicPr>
@@ -4248,7 +4248,7 @@
               <w:pStyle w:val="LO-normal"/>
               <w:widowControl w:val="false"/>
               <w:spacing w:lineRule="auto" w:line="240" w:before="0" w:after="0"/>
-              <w:jc w:val="left"/>
+              <w:jc w:val="start"/>
               <w:rPr/>
             </w:pPr>
             <w:r>
@@ -4257,7 +4257,7 @@
                 <wp:inline distT="0" distB="0" distL="0" distR="0">
                   <wp:extent cx="450215" cy="450215"/>
                   <wp:effectExtent l="0" t="0" r="0" b="0"/>
-                  <wp:docPr id="33" name="image5.png" descr=""/>
+                  <wp:docPr id="33" name="image5.png" descr="" title=""/>
                   <wp:cNvGraphicFramePr>
                     <a:graphicFrameLocks xmlns:a="http://schemas.openxmlformats.org/drawingml/2006/main" noChangeAspect="1"/>
                   </wp:cNvGraphicFramePr>
@@ -4265,7 +4265,7 @@
                     <a:graphicData uri="http://schemas.openxmlformats.org/drawingml/2006/picture">
                       <pic:pic xmlns:pic="http://schemas.openxmlformats.org/drawingml/2006/picture">
                         <pic:nvPicPr>
-                          <pic:cNvPr id="33" name="image5.png" descr=""/>
+                          <pic:cNvPr id="33" name="image5.png" descr="" title=""/>
                           <pic:cNvPicPr>
                             <a:picLocks noChangeAspect="1" noChangeArrowheads="1"/>
                           </pic:cNvPicPr>
@@ -4297,7 +4297,7 @@
               <w:pStyle w:val="LO-normal"/>
               <w:widowControl w:val="false"/>
               <w:spacing w:lineRule="auto" w:line="240" w:before="0" w:after="0"/>
-              <w:jc w:val="left"/>
+              <w:jc w:val="start"/>
               <w:rPr/>
             </w:pPr>
             <w:r>
@@ -4306,7 +4306,7 @@
                 <wp:inline distT="0" distB="0" distL="0" distR="0">
                   <wp:extent cx="450215" cy="450215"/>
                   <wp:effectExtent l="0" t="0" r="0" b="0"/>
-                  <wp:docPr id="34" name="image16.png" descr=""/>
+                  <wp:docPr id="34" name="image16.png" descr="" title=""/>
                   <wp:cNvGraphicFramePr>
                     <a:graphicFrameLocks xmlns:a="http://schemas.openxmlformats.org/drawingml/2006/main" noChangeAspect="1"/>
                   </wp:cNvGraphicFramePr>
@@ -4314,7 +4314,7 @@
                     <a:graphicData uri="http://schemas.openxmlformats.org/drawingml/2006/picture">
                       <pic:pic xmlns:pic="http://schemas.openxmlformats.org/drawingml/2006/picture">
                         <pic:nvPicPr>
-                          <pic:cNvPr id="34" name="image16.png" descr=""/>
+                          <pic:cNvPr id="34" name="image16.png" descr="" title=""/>
                           <pic:cNvPicPr>
                             <a:picLocks noChangeAspect="1" noChangeArrowheads="1"/>
                           </pic:cNvPicPr>
@@ -4349,7 +4349,7 @@
           <w:tcPr>
             <w:tcW w:w="2235" w:type="dxa"/>
             <w:tcBorders>
-              <w:left w:val="single" w:sz="4" w:space="0" w:color="000000"/>
+              <w:start w:val="single" w:sz="4" w:space="0" w:color="000000"/>
               <w:bottom w:val="single" w:sz="4" w:space="0" w:color="000000"/>
             </w:tcBorders>
           </w:tcPr>
@@ -4358,7 +4358,7 @@
               <w:pStyle w:val="LO-normal"/>
               <w:widowControl w:val="false"/>
               <w:spacing w:lineRule="auto" w:line="240" w:before="0" w:after="0"/>
-              <w:jc w:val="left"/>
+              <w:jc w:val="start"/>
               <w:rPr>
                 <w:rFonts w:ascii="Calibri" w:hAnsi="Calibri" w:eastAsia="Calibri" w:cs="Calibri"/>
                 <w:sz w:val="22"/>
@@ -4393,8 +4393,8 @@
               </w:numPr>
               <w:shd w:val="clear" w:fill="auto"/>
               <w:spacing w:lineRule="auto" w:line="240" w:before="0" w:after="0"/>
-              <w:ind w:left="360" w:right="0" w:hanging="360"/>
-              <w:jc w:val="left"/>
+              <w:ind w:hanging="360" w:start="360" w:end="0"/>
+              <w:jc w:val="start"/>
               <w:rPr>
                 <w:rFonts w:ascii="Calibri" w:hAnsi="Calibri" w:eastAsia="Calibri" w:cs="Calibri"/>
                 <w:b w:val="false"/>
@@ -4455,8 +4455,8 @@
               </w:numPr>
               <w:shd w:val="clear" w:fill="auto"/>
               <w:spacing w:lineRule="auto" w:line="240" w:before="0" w:after="0"/>
-              <w:ind w:left="360" w:right="0" w:hanging="360"/>
-              <w:jc w:val="left"/>
+              <w:ind w:hanging="360" w:start="360" w:end="0"/>
+              <w:jc w:val="start"/>
               <w:rPr>
                 <w:rFonts w:ascii="Calibri" w:hAnsi="Calibri" w:eastAsia="Calibri" w:cs="Calibri"/>
                 <w:b w:val="false"/>
@@ -4505,8 +4505,8 @@
               <w:widowControl w:val="false"/>
               <w:shd w:val="clear" w:fill="auto"/>
               <w:spacing w:lineRule="auto" w:line="240" w:before="0" w:after="0"/>
-              <w:ind w:left="720" w:right="0" w:hanging="0"/>
-              <w:jc w:val="left"/>
+              <w:ind w:hanging="0" w:start="720" w:end="0"/>
+              <w:jc w:val="start"/>
               <w:rPr>
                 <w:rFonts w:ascii="Calibri" w:hAnsi="Calibri" w:eastAsia="Calibri" w:cs="Calibri"/>
                 <w:b w:val="false"/>
@@ -4552,7 +4552,7 @@
             <w:tcW w:w="2639" w:type="dxa"/>
             <w:tcBorders>
               <w:bottom w:val="single" w:sz="4" w:space="0" w:color="000000"/>
-              <w:right w:val="single" w:sz="4" w:space="0" w:color="000000"/>
+              <w:end w:val="single" w:sz="4" w:space="0" w:color="000000"/>
             </w:tcBorders>
           </w:tcPr>
           <w:p>
@@ -4560,7 +4560,7 @@
               <w:pStyle w:val="LO-normal"/>
               <w:widowControl w:val="false"/>
               <w:spacing w:lineRule="auto" w:line="240" w:before="0" w:after="0"/>
-              <w:jc w:val="left"/>
+              <w:jc w:val="start"/>
               <w:rPr>
                 <w:rFonts w:ascii="Calibri" w:hAnsi="Calibri" w:eastAsia="Calibri" w:cs="Calibri"/>
                 <w:sz w:val="22"/>
@@ -4573,7 +4573,7 @@
                 <wp:inline distT="0" distB="0" distL="0" distR="0">
                   <wp:extent cx="982980" cy="982980"/>
                   <wp:effectExtent l="0" t="0" r="0" b="0"/>
-                  <wp:docPr id="35" name="image34.png" descr=""/>
+                  <wp:docPr id="35" name="image34.png" descr="" title=""/>
                   <wp:cNvGraphicFramePr>
                     <a:graphicFrameLocks xmlns:a="http://schemas.openxmlformats.org/drawingml/2006/main" noChangeAspect="1"/>
                   </wp:cNvGraphicFramePr>
@@ -4581,7 +4581,7 @@
                     <a:graphicData uri="http://schemas.openxmlformats.org/drawingml/2006/picture">
                       <pic:pic xmlns:pic="http://schemas.openxmlformats.org/drawingml/2006/picture">
                         <pic:nvPicPr>
-                          <pic:cNvPr id="35" name="image34.png" descr=""/>
+                          <pic:cNvPr id="35" name="image34.png" descr="" title=""/>
                           <pic:cNvPicPr>
                             <a:picLocks noChangeAspect="1" noChangeArrowheads="1"/>
                           </pic:cNvPicPr>
@@ -4703,14 +4703,14 @@
       <w:tblPr>
         <w:tblStyle w:val="Table2"/>
         <w:tblW w:w="8485" w:type="dxa"/>
-        <w:jc w:val="left"/>
+        <w:jc w:val="start"/>
         <w:tblInd w:w="-115" w:type="dxa"/>
         <w:tblLayout w:type="fixed"/>
         <w:tblCellMar>
           <w:top w:w="0" w:type="dxa"/>
-          <w:left w:w="108" w:type="dxa"/>
+          <w:start w:w="108" w:type="dxa"/>
           <w:bottom w:w="0" w:type="dxa"/>
-          <w:right w:w="108" w:type="dxa"/>
+          <w:end w:w="108" w:type="dxa"/>
         </w:tblCellMar>
         <w:tblLook w:val="0400"/>
       </w:tblPr>
@@ -4728,7 +4728,7 @@
             <w:tcW w:w="2234" w:type="dxa"/>
             <w:tcBorders>
               <w:top w:val="single" w:sz="4" w:space="0" w:color="000000"/>
-              <w:left w:val="single" w:sz="4" w:space="0" w:color="000000"/>
+              <w:start w:val="single" w:sz="4" w:space="0" w:color="000000"/>
             </w:tcBorders>
           </w:tcPr>
           <w:p>
@@ -4736,7 +4736,7 @@
               <w:pStyle w:val="LO-normal"/>
               <w:widowControl w:val="false"/>
               <w:spacing w:lineRule="auto" w:line="240" w:before="0" w:after="0"/>
-              <w:jc w:val="left"/>
+              <w:jc w:val="start"/>
               <w:rPr>
                 <w:u w:val="single"/>
               </w:rPr>
@@ -4763,7 +4763,7 @@
               <w:pStyle w:val="LO-normal"/>
               <w:widowControl w:val="false"/>
               <w:spacing w:lineRule="auto" w:line="240" w:before="0" w:after="0"/>
-              <w:jc w:val="left"/>
+              <w:jc w:val="start"/>
               <w:rPr>
                 <w:u w:val="single"/>
               </w:rPr>
@@ -4783,7 +4783,7 @@
             <w:tcW w:w="4164" w:type="dxa"/>
             <w:tcBorders>
               <w:top w:val="single" w:sz="4" w:space="0" w:color="000000"/>
-              <w:right w:val="single" w:sz="4" w:space="0" w:color="000000"/>
+              <w:end w:val="single" w:sz="4" w:space="0" w:color="000000"/>
             </w:tcBorders>
           </w:tcPr>
           <w:p>
@@ -4791,7 +4791,7 @@
               <w:pStyle w:val="LO-normal"/>
               <w:widowControl w:val="false"/>
               <w:spacing w:lineRule="auto" w:line="240" w:before="0" w:after="0"/>
-              <w:jc w:val="left"/>
+              <w:jc w:val="start"/>
               <w:rPr>
                 <w:u w:val="single"/>
               </w:rPr>
@@ -4813,7 +4813,7 @@
           <w:tcPr>
             <w:tcW w:w="2234" w:type="dxa"/>
             <w:tcBorders>
-              <w:left w:val="single" w:sz="4" w:space="0" w:color="000000"/>
+              <w:start w:val="single" w:sz="4" w:space="0" w:color="000000"/>
             </w:tcBorders>
           </w:tcPr>
           <w:p>
@@ -4821,7 +4821,7 @@
               <w:pStyle w:val="LO-normal"/>
               <w:widowControl w:val="false"/>
               <w:spacing w:lineRule="auto" w:line="240" w:before="0" w:after="0"/>
-              <w:jc w:val="left"/>
+              <w:jc w:val="start"/>
               <w:rPr>
                 <w:rFonts w:ascii="Calibri" w:hAnsi="Calibri" w:eastAsia="Calibri" w:cs="Calibri"/>
                 <w:sz w:val="22"/>
@@ -4844,7 +4844,7 @@
               <w:pStyle w:val="LO-normal"/>
               <w:widowControl w:val="false"/>
               <w:spacing w:lineRule="auto" w:line="240" w:before="0" w:after="0"/>
-              <w:jc w:val="left"/>
+              <w:jc w:val="start"/>
               <w:rPr>
                 <w:rFonts w:ascii="Calibri" w:hAnsi="Calibri" w:eastAsia="Calibri" w:cs="Calibri"/>
                 <w:sz w:val="22"/>
@@ -4865,7 +4865,7 @@
           <w:tcPr>
             <w:tcW w:w="4164" w:type="dxa"/>
             <w:tcBorders>
-              <w:right w:val="single" w:sz="4" w:space="0" w:color="000000"/>
+              <w:end w:val="single" w:sz="4" w:space="0" w:color="000000"/>
             </w:tcBorders>
           </w:tcPr>
           <w:p>
@@ -4873,7 +4873,7 @@
               <w:pStyle w:val="LO-normal"/>
               <w:widowControl w:val="false"/>
               <w:spacing w:lineRule="auto" w:line="240" w:before="0" w:after="0"/>
-              <w:jc w:val="left"/>
+              <w:jc w:val="start"/>
               <w:rPr>
                 <w:rFonts w:ascii="Calibri" w:hAnsi="Calibri" w:eastAsia="Calibri" w:cs="Calibri"/>
                 <w:sz w:val="22"/>
@@ -4893,7 +4893,7 @@
           <w:tcPr>
             <w:tcW w:w="2234" w:type="dxa"/>
             <w:tcBorders>
-              <w:left w:val="single" w:sz="4" w:space="0" w:color="000000"/>
+              <w:start w:val="single" w:sz="4" w:space="0" w:color="000000"/>
             </w:tcBorders>
           </w:tcPr>
           <w:p>
@@ -4901,7 +4901,7 @@
               <w:pStyle w:val="LO-normal"/>
               <w:widowControl w:val="false"/>
               <w:spacing w:lineRule="auto" w:line="240" w:before="0" w:after="0"/>
-              <w:jc w:val="left"/>
+              <w:jc w:val="start"/>
               <w:rPr>
                 <w:rFonts w:ascii="Calibri" w:hAnsi="Calibri" w:eastAsia="Calibri" w:cs="Calibri"/>
                 <w:sz w:val="22"/>
@@ -4927,7 +4927,7 @@
               <w:pStyle w:val="LO-normal"/>
               <w:widowControl w:val="false"/>
               <w:spacing w:lineRule="auto" w:line="240" w:before="0" w:after="0"/>
-              <w:jc w:val="left"/>
+              <w:jc w:val="start"/>
               <w:rPr>
                 <w:sz w:val="22"/>
                 <w:szCs w:val="22"/>
@@ -4953,7 +4953,7 @@
           <w:tcPr>
             <w:tcW w:w="4164" w:type="dxa"/>
             <w:tcBorders>
-              <w:right w:val="single" w:sz="4" w:space="0" w:color="000000"/>
+              <w:end w:val="single" w:sz="4" w:space="0" w:color="000000"/>
             </w:tcBorders>
           </w:tcPr>
           <w:p>
@@ -4961,7 +4961,7 @@
               <w:pStyle w:val="LO-normal"/>
               <w:widowControl w:val="false"/>
               <w:spacing w:lineRule="auto" w:line="240" w:before="0" w:after="0"/>
-              <w:jc w:val="left"/>
+              <w:jc w:val="start"/>
               <w:rPr>
                 <w:rFonts w:ascii="Calibri" w:hAnsi="Calibri" w:eastAsia="Calibri" w:cs="Calibri"/>
                 <w:sz w:val="22"/>
@@ -4988,7 +4988,7 @@
           <w:tcPr>
             <w:tcW w:w="2234" w:type="dxa"/>
             <w:tcBorders>
-              <w:left w:val="single" w:sz="4" w:space="0" w:color="000000"/>
+              <w:start w:val="single" w:sz="4" w:space="0" w:color="000000"/>
             </w:tcBorders>
           </w:tcPr>
           <w:p>
@@ -4996,7 +4996,7 @@
               <w:pStyle w:val="LO-normal"/>
               <w:widowControl w:val="false"/>
               <w:spacing w:lineRule="auto" w:line="240" w:before="0" w:after="0"/>
-              <w:jc w:val="left"/>
+              <w:jc w:val="start"/>
               <w:rPr>
                 <w:rFonts w:ascii="Calibri" w:hAnsi="Calibri" w:eastAsia="Calibri" w:cs="Calibri"/>
                 <w:sz w:val="22"/>
@@ -5022,7 +5022,7 @@
               <w:pStyle w:val="LO-normal"/>
               <w:widowControl w:val="false"/>
               <w:spacing w:lineRule="auto" w:line="240" w:before="0" w:after="0"/>
-              <w:jc w:val="left"/>
+              <w:jc w:val="start"/>
               <w:rPr>
                 <w:sz w:val="22"/>
                 <w:szCs w:val="22"/>
@@ -5063,7 +5063,7 @@
           <w:tcPr>
             <w:tcW w:w="4164" w:type="dxa"/>
             <w:tcBorders>
-              <w:right w:val="single" w:sz="4" w:space="0" w:color="000000"/>
+              <w:end w:val="single" w:sz="4" w:space="0" w:color="000000"/>
             </w:tcBorders>
           </w:tcPr>
           <w:p>
@@ -5071,7 +5071,7 @@
               <w:pStyle w:val="LO-normal"/>
               <w:widowControl w:val="false"/>
               <w:spacing w:lineRule="auto" w:line="240" w:before="0" w:after="0"/>
-              <w:jc w:val="left"/>
+              <w:jc w:val="start"/>
               <w:rPr>
                 <w:rFonts w:ascii="Calibri" w:hAnsi="Calibri" w:eastAsia="Calibri" w:cs="Calibri"/>
                 <w:sz w:val="22"/>
@@ -5091,7 +5091,7 @@
           <w:tcPr>
             <w:tcW w:w="2234" w:type="dxa"/>
             <w:tcBorders>
-              <w:left w:val="single" w:sz="4" w:space="0" w:color="000000"/>
+              <w:start w:val="single" w:sz="4" w:space="0" w:color="000000"/>
               <w:bottom w:val="single" w:sz="4" w:space="0" w:color="000000"/>
             </w:tcBorders>
           </w:tcPr>
@@ -5100,7 +5100,7 @@
               <w:pStyle w:val="LO-normal"/>
               <w:widowControl w:val="false"/>
               <w:spacing w:lineRule="auto" w:line="240" w:before="0" w:after="0"/>
-              <w:jc w:val="left"/>
+              <w:jc w:val="start"/>
               <w:rPr>
                 <w:rFonts w:ascii="Calibri" w:hAnsi="Calibri" w:eastAsia="Calibri" w:cs="Calibri"/>
                 <w:sz w:val="22"/>
@@ -5128,7 +5128,7 @@
               <w:pStyle w:val="LO-normal"/>
               <w:widowControl w:val="false"/>
               <w:spacing w:lineRule="auto" w:line="240" w:before="0" w:after="0"/>
-              <w:jc w:val="left"/>
+              <w:jc w:val="start"/>
               <w:rPr>
                 <w:sz w:val="22"/>
                 <w:szCs w:val="22"/>
@@ -5169,7 +5169,7 @@
               <w:pStyle w:val="LO-normal"/>
               <w:widowControl w:val="false"/>
               <w:spacing w:lineRule="auto" w:line="240" w:before="0" w:after="0"/>
-              <w:jc w:val="left"/>
+              <w:jc w:val="start"/>
               <w:rPr/>
             </w:pPr>
             <w:r>
@@ -5182,7 +5182,7 @@
             <w:tcW w:w="4164" w:type="dxa"/>
             <w:tcBorders>
               <w:bottom w:val="single" w:sz="4" w:space="0" w:color="000000"/>
-              <w:right w:val="single" w:sz="4" w:space="0" w:color="000000"/>
+              <w:end w:val="single" w:sz="4" w:space="0" w:color="000000"/>
             </w:tcBorders>
           </w:tcPr>
           <w:p>
@@ -5190,7 +5190,7 @@
               <w:pStyle w:val="LO-normal"/>
               <w:widowControl w:val="false"/>
               <w:spacing w:lineRule="auto" w:line="240" w:before="0" w:after="0"/>
-              <w:jc w:val="left"/>
+              <w:jc w:val="start"/>
               <w:rPr>
                 <w:rFonts w:ascii="Calibri" w:hAnsi="Calibri" w:eastAsia="Calibri" w:cs="Calibri"/>
                 <w:sz w:val="22"/>
@@ -5228,14 +5228,14 @@
       <w:tblPr>
         <w:tblStyle w:val="Table3"/>
         <w:tblW w:w="8485" w:type="dxa"/>
-        <w:jc w:val="left"/>
+        <w:jc w:val="start"/>
         <w:tblInd w:w="-115" w:type="dxa"/>
         <w:tblLayout w:type="fixed"/>
         <w:tblCellMar>
           <w:top w:w="0" w:type="dxa"/>
-          <w:left w:w="108" w:type="dxa"/>
+          <w:start w:w="108" w:type="dxa"/>
           <w:bottom w:w="0" w:type="dxa"/>
-          <w:right w:w="108" w:type="dxa"/>
+          <w:end w:w="108" w:type="dxa"/>
         </w:tblCellMar>
         <w:tblLook w:val="0400"/>
       </w:tblPr>
@@ -5253,7 +5253,7 @@
             <w:tcW w:w="2234" w:type="dxa"/>
             <w:tcBorders>
               <w:top w:val="single" w:sz="4" w:space="0" w:color="000000"/>
-              <w:left w:val="single" w:sz="4" w:space="0" w:color="000000"/>
+              <w:start w:val="single" w:sz="4" w:space="0" w:color="000000"/>
             </w:tcBorders>
           </w:tcPr>
           <w:p>
@@ -5261,7 +5261,7 @@
               <w:pStyle w:val="LO-normal"/>
               <w:widowControl w:val="false"/>
               <w:spacing w:lineRule="auto" w:line="240" w:before="0" w:after="0"/>
-              <w:jc w:val="left"/>
+              <w:jc w:val="start"/>
               <w:rPr>
                 <w:u w:val="single"/>
               </w:rPr>
@@ -5288,7 +5288,7 @@
               <w:pStyle w:val="LO-normal"/>
               <w:widowControl w:val="false"/>
               <w:spacing w:lineRule="auto" w:line="240" w:before="0" w:after="0"/>
-              <w:jc w:val="left"/>
+              <w:jc w:val="start"/>
               <w:rPr>
                 <w:u w:val="single"/>
               </w:rPr>
@@ -5308,7 +5308,7 @@
             <w:tcW w:w="4164" w:type="dxa"/>
             <w:tcBorders>
               <w:top w:val="single" w:sz="4" w:space="0" w:color="000000"/>
-              <w:right w:val="single" w:sz="4" w:space="0" w:color="000000"/>
+              <w:end w:val="single" w:sz="4" w:space="0" w:color="000000"/>
             </w:tcBorders>
           </w:tcPr>
           <w:p>
@@ -5316,7 +5316,7 @@
               <w:pStyle w:val="LO-normal"/>
               <w:widowControl w:val="false"/>
               <w:spacing w:lineRule="auto" w:line="240" w:before="0" w:after="0"/>
-              <w:jc w:val="left"/>
+              <w:jc w:val="start"/>
               <w:rPr>
                 <w:u w:val="single"/>
               </w:rPr>
@@ -5338,7 +5338,7 @@
           <w:tcPr>
             <w:tcW w:w="2234" w:type="dxa"/>
             <w:tcBorders>
-              <w:left w:val="single" w:sz="4" w:space="0" w:color="000000"/>
+              <w:start w:val="single" w:sz="4" w:space="0" w:color="000000"/>
             </w:tcBorders>
           </w:tcPr>
           <w:p>
@@ -5346,7 +5346,7 @@
               <w:pStyle w:val="LO-normal"/>
               <w:widowControl w:val="false"/>
               <w:spacing w:lineRule="auto" w:line="240" w:before="0" w:after="0"/>
-              <w:jc w:val="left"/>
+              <w:jc w:val="start"/>
               <w:rPr>
                 <w:rFonts w:ascii="Calibri" w:hAnsi="Calibri" w:eastAsia="Calibri" w:cs="Calibri"/>
                 <w:sz w:val="22"/>
@@ -5372,7 +5372,7 @@
               <w:pStyle w:val="LO-normal"/>
               <w:widowControl w:val="false"/>
               <w:spacing w:lineRule="auto" w:line="240" w:before="0" w:after="0"/>
-              <w:jc w:val="left"/>
+              <w:jc w:val="start"/>
               <w:rPr>
                 <w:rFonts w:ascii="Calibri" w:hAnsi="Calibri" w:eastAsia="Calibri" w:cs="Calibri"/>
                 <w:sz w:val="22"/>
@@ -5392,7 +5392,7 @@
           <w:tcPr>
             <w:tcW w:w="4164" w:type="dxa"/>
             <w:tcBorders>
-              <w:right w:val="single" w:sz="4" w:space="0" w:color="000000"/>
+              <w:end w:val="single" w:sz="4" w:space="0" w:color="000000"/>
             </w:tcBorders>
           </w:tcPr>
           <w:p>
@@ -5400,7 +5400,7 @@
               <w:pStyle w:val="LO-normal"/>
               <w:widowControl w:val="false"/>
               <w:spacing w:lineRule="auto" w:line="240" w:before="0" w:after="0"/>
-              <w:jc w:val="left"/>
+              <w:jc w:val="start"/>
               <w:rPr>
                 <w:rFonts w:ascii="Calibri" w:hAnsi="Calibri" w:eastAsia="Calibri" w:cs="Calibri"/>
                 <w:sz w:val="22"/>
@@ -5427,7 +5427,7 @@
           <w:tcPr>
             <w:tcW w:w="2234" w:type="dxa"/>
             <w:tcBorders>
-              <w:left w:val="single" w:sz="4" w:space="0" w:color="000000"/>
+              <w:start w:val="single" w:sz="4" w:space="0" w:color="000000"/>
             </w:tcBorders>
           </w:tcPr>
           <w:p>
@@ -5435,7 +5435,7 @@
               <w:pStyle w:val="LO-normal"/>
               <w:widowControl w:val="false"/>
               <w:spacing w:lineRule="auto" w:line="240" w:before="0" w:after="0"/>
-              <w:jc w:val="left"/>
+              <w:jc w:val="start"/>
               <w:rPr>
                 <w:rFonts w:ascii="Calibri" w:hAnsi="Calibri" w:eastAsia="Calibri" w:cs="Calibri"/>
                 <w:sz w:val="22"/>
@@ -5461,7 +5461,7 @@
               <w:pStyle w:val="LO-normal"/>
               <w:widowControl w:val="false"/>
               <w:spacing w:lineRule="auto" w:line="240" w:before="0" w:after="0"/>
-              <w:jc w:val="left"/>
+              <w:jc w:val="start"/>
               <w:rPr>
                 <w:rFonts w:ascii="Calibri" w:hAnsi="Calibri" w:eastAsia="Calibri" w:cs="Calibri"/>
                 <w:sz w:val="22"/>
@@ -5481,7 +5481,7 @@
           <w:tcPr>
             <w:tcW w:w="4164" w:type="dxa"/>
             <w:tcBorders>
-              <w:right w:val="single" w:sz="4" w:space="0" w:color="000000"/>
+              <w:end w:val="single" w:sz="4" w:space="0" w:color="000000"/>
             </w:tcBorders>
           </w:tcPr>
           <w:p>
@@ -5489,7 +5489,7 @@
               <w:pStyle w:val="LO-normal"/>
               <w:widowControl w:val="false"/>
               <w:spacing w:lineRule="auto" w:line="240" w:before="0" w:after="0"/>
-              <w:jc w:val="left"/>
+              <w:jc w:val="start"/>
               <w:rPr>
                 <w:rFonts w:ascii="Calibri" w:hAnsi="Calibri" w:eastAsia="Calibri" w:cs="Calibri"/>
                 <w:sz w:val="22"/>
@@ -5509,7 +5509,7 @@
           <w:tcPr>
             <w:tcW w:w="2234" w:type="dxa"/>
             <w:tcBorders>
-              <w:left w:val="single" w:sz="4" w:space="0" w:color="000000"/>
+              <w:start w:val="single" w:sz="4" w:space="0" w:color="000000"/>
               <w:bottom w:val="single" w:sz="4" w:space="0" w:color="000000"/>
             </w:tcBorders>
           </w:tcPr>
@@ -5518,7 +5518,7 @@
               <w:pStyle w:val="LO-normal"/>
               <w:widowControl w:val="false"/>
               <w:spacing w:lineRule="auto" w:line="240" w:before="0" w:after="0"/>
-              <w:jc w:val="left"/>
+              <w:jc w:val="start"/>
               <w:rPr>
                 <w:rFonts w:ascii="Calibri" w:hAnsi="Calibri" w:eastAsia="Calibri" w:cs="Calibri"/>
                 <w:sz w:val="22"/>
@@ -5546,7 +5546,7 @@
               <w:pStyle w:val="LO-normal"/>
               <w:widowControl w:val="false"/>
               <w:spacing w:lineRule="auto" w:line="240" w:before="0" w:after="0"/>
-              <w:jc w:val="left"/>
+              <w:jc w:val="start"/>
               <w:rPr>
                 <w:rFonts w:ascii="Calibri" w:hAnsi="Calibri" w:eastAsia="Calibri" w:cs="Calibri"/>
                 <w:sz w:val="22"/>
@@ -5567,7 +5567,7 @@
             <w:tcW w:w="4164" w:type="dxa"/>
             <w:tcBorders>
               <w:bottom w:val="single" w:sz="4" w:space="0" w:color="000000"/>
-              <w:right w:val="single" w:sz="4" w:space="0" w:color="000000"/>
+              <w:end w:val="single" w:sz="4" w:space="0" w:color="000000"/>
             </w:tcBorders>
           </w:tcPr>
           <w:p>
@@ -5575,7 +5575,7 @@
               <w:pStyle w:val="LO-normal"/>
               <w:widowControl w:val="false"/>
               <w:spacing w:lineRule="auto" w:line="240" w:before="0" w:after="0"/>
-              <w:jc w:val="left"/>
+              <w:jc w:val="start"/>
               <w:rPr>
                 <w:rFonts w:ascii="Calibri" w:hAnsi="Calibri" w:eastAsia="Calibri" w:cs="Calibri"/>
                 <w:sz w:val="22"/>
@@ -5613,14 +5613,14 @@
       <w:tblPr>
         <w:tblStyle w:val="Table4"/>
         <w:tblW w:w="8485" w:type="dxa"/>
-        <w:jc w:val="left"/>
+        <w:jc w:val="start"/>
         <w:tblInd w:w="-115" w:type="dxa"/>
         <w:tblLayout w:type="fixed"/>
         <w:tblCellMar>
           <w:top w:w="0" w:type="dxa"/>
-          <w:left w:w="108" w:type="dxa"/>
+          <w:start w:w="108" w:type="dxa"/>
           <w:bottom w:w="0" w:type="dxa"/>
-          <w:right w:w="108" w:type="dxa"/>
+          <w:end w:w="108" w:type="dxa"/>
         </w:tblCellMar>
         <w:tblLook w:val="0400"/>
       </w:tblPr>
@@ -5638,7 +5638,7 @@
             <w:tcW w:w="2234" w:type="dxa"/>
             <w:tcBorders>
               <w:top w:val="single" w:sz="4" w:space="0" w:color="000000"/>
-              <w:left w:val="single" w:sz="4" w:space="0" w:color="000000"/>
+              <w:start w:val="single" w:sz="4" w:space="0" w:color="000000"/>
             </w:tcBorders>
           </w:tcPr>
           <w:p>
@@ -5646,7 +5646,7 @@
               <w:pStyle w:val="LO-normal"/>
               <w:widowControl w:val="false"/>
               <w:spacing w:lineRule="auto" w:line="240" w:before="0" w:after="0"/>
-              <w:jc w:val="left"/>
+              <w:jc w:val="start"/>
               <w:rPr>
                 <w:u w:val="single"/>
               </w:rPr>
@@ -5673,7 +5673,7 @@
               <w:pStyle w:val="LO-normal"/>
               <w:widowControl w:val="false"/>
               <w:spacing w:lineRule="auto" w:line="240" w:before="0" w:after="0"/>
-              <w:jc w:val="left"/>
+              <w:jc w:val="start"/>
               <w:rPr>
                 <w:u w:val="single"/>
               </w:rPr>
@@ -5693,7 +5693,7 @@
             <w:tcW w:w="4164" w:type="dxa"/>
             <w:tcBorders>
               <w:top w:val="single" w:sz="4" w:space="0" w:color="000000"/>
-              <w:right w:val="single" w:sz="4" w:space="0" w:color="000000"/>
+              <w:end w:val="single" w:sz="4" w:space="0" w:color="000000"/>
             </w:tcBorders>
           </w:tcPr>
           <w:p>
@@ -5701,7 +5701,7 @@
               <w:pStyle w:val="LO-normal"/>
               <w:widowControl w:val="false"/>
               <w:spacing w:lineRule="auto" w:line="240" w:before="0" w:after="0"/>
-              <w:jc w:val="left"/>
+              <w:jc w:val="start"/>
               <w:rPr>
                 <w:u w:val="single"/>
               </w:rPr>
@@ -5723,7 +5723,7 @@
           <w:tcPr>
             <w:tcW w:w="2234" w:type="dxa"/>
             <w:tcBorders>
-              <w:left w:val="single" w:sz="4" w:space="0" w:color="000000"/>
+              <w:start w:val="single" w:sz="4" w:space="0" w:color="000000"/>
             </w:tcBorders>
           </w:tcPr>
           <w:p>
@@ -5731,7 +5731,7 @@
               <w:pStyle w:val="LO-normal"/>
               <w:widowControl w:val="false"/>
               <w:spacing w:lineRule="auto" w:line="240" w:before="0" w:after="0"/>
-              <w:jc w:val="left"/>
+              <w:jc w:val="start"/>
               <w:rPr>
                 <w:rFonts w:ascii="Calibri" w:hAnsi="Calibri" w:eastAsia="Calibri" w:cs="Calibri"/>
                 <w:sz w:val="22"/>
@@ -5757,7 +5757,7 @@
               <w:pStyle w:val="LO-normal"/>
               <w:widowControl w:val="false"/>
               <w:spacing w:lineRule="auto" w:line="240" w:before="0" w:after="0"/>
-              <w:jc w:val="left"/>
+              <w:jc w:val="start"/>
               <w:rPr>
                 <w:rFonts w:ascii="Calibri" w:hAnsi="Calibri" w:eastAsia="Calibri" w:cs="Calibri"/>
                 <w:sz w:val="22"/>
@@ -5777,7 +5777,7 @@
           <w:tcPr>
             <w:tcW w:w="4164" w:type="dxa"/>
             <w:tcBorders>
-              <w:right w:val="single" w:sz="4" w:space="0" w:color="000000"/>
+              <w:end w:val="single" w:sz="4" w:space="0" w:color="000000"/>
             </w:tcBorders>
           </w:tcPr>
           <w:p>
@@ -5785,7 +5785,7 @@
               <w:pStyle w:val="LO-normal"/>
               <w:widowControl w:val="false"/>
               <w:spacing w:lineRule="auto" w:line="240" w:before="0" w:after="0"/>
-              <w:jc w:val="left"/>
+              <w:jc w:val="start"/>
               <w:rPr>
                 <w:rFonts w:ascii="Calibri" w:hAnsi="Calibri" w:eastAsia="Calibri" w:cs="Calibri"/>
                 <w:sz w:val="22"/>
@@ -5808,7 +5808,7 @@
           <w:tcPr>
             <w:tcW w:w="2234" w:type="dxa"/>
             <w:tcBorders>
-              <w:left w:val="single" w:sz="4" w:space="0" w:color="000000"/>
+              <w:start w:val="single" w:sz="4" w:space="0" w:color="000000"/>
             </w:tcBorders>
           </w:tcPr>
           <w:p>
@@ -5816,7 +5816,7 @@
               <w:pStyle w:val="LO-normal"/>
               <w:widowControl w:val="false"/>
               <w:spacing w:lineRule="auto" w:line="240" w:before="0" w:after="0"/>
-              <w:jc w:val="left"/>
+              <w:jc w:val="start"/>
               <w:rPr>
                 <w:rFonts w:ascii="Calibri" w:hAnsi="Calibri" w:eastAsia="Calibri" w:cs="Calibri"/>
                 <w:sz w:val="22"/>
@@ -5842,7 +5842,7 @@
               <w:pStyle w:val="LO-normal"/>
               <w:widowControl w:val="false"/>
               <w:spacing w:lineRule="auto" w:line="240" w:before="0" w:after="0"/>
-              <w:jc w:val="left"/>
+              <w:jc w:val="start"/>
               <w:rPr>
                 <w:rFonts w:ascii="Calibri" w:hAnsi="Calibri" w:eastAsia="Calibri" w:cs="Calibri"/>
                 <w:sz w:val="22"/>
@@ -5862,7 +5862,7 @@
           <w:tcPr>
             <w:tcW w:w="4164" w:type="dxa"/>
             <w:tcBorders>
-              <w:right w:val="single" w:sz="4" w:space="0" w:color="000000"/>
+              <w:end w:val="single" w:sz="4" w:space="0" w:color="000000"/>
             </w:tcBorders>
           </w:tcPr>
           <w:p>
@@ -5870,7 +5870,7 @@
               <w:pStyle w:val="LO-normal"/>
               <w:widowControl w:val="false"/>
               <w:spacing w:lineRule="auto" w:line="240" w:before="0" w:after="0"/>
-              <w:jc w:val="left"/>
+              <w:jc w:val="start"/>
               <w:rPr>
                 <w:rFonts w:ascii="Calibri" w:hAnsi="Calibri" w:eastAsia="Calibri" w:cs="Calibri"/>
                 <w:sz w:val="22"/>
@@ -5893,7 +5893,7 @@
           <w:tcPr>
             <w:tcW w:w="2234" w:type="dxa"/>
             <w:tcBorders>
-              <w:left w:val="single" w:sz="4" w:space="0" w:color="000000"/>
+              <w:start w:val="single" w:sz="4" w:space="0" w:color="000000"/>
             </w:tcBorders>
           </w:tcPr>
           <w:p>
@@ -5901,7 +5901,7 @@
               <w:pStyle w:val="LO-normal"/>
               <w:widowControl w:val="false"/>
               <w:spacing w:lineRule="auto" w:line="240" w:before="0" w:after="0"/>
-              <w:jc w:val="left"/>
+              <w:jc w:val="start"/>
               <w:rPr>
                 <w:rFonts w:ascii="Calibri" w:hAnsi="Calibri" w:eastAsia="Calibri" w:cs="Calibri"/>
                 <w:sz w:val="22"/>
@@ -5921,7 +5921,7 @@
               <w:pStyle w:val="LO-normal"/>
               <w:widowControl w:val="false"/>
               <w:spacing w:lineRule="auto" w:line="240" w:before="0" w:after="0"/>
-              <w:jc w:val="left"/>
+              <w:jc w:val="start"/>
               <w:rPr>
                 <w:rFonts w:ascii="Calibri" w:hAnsi="Calibri" w:eastAsia="Calibri" w:cs="Calibri"/>
                 <w:sz w:val="22"/>
@@ -5947,7 +5947,7 @@
               <w:pStyle w:val="LO-normal"/>
               <w:widowControl w:val="false"/>
               <w:spacing w:lineRule="auto" w:line="240" w:before="0" w:after="0"/>
-              <w:jc w:val="left"/>
+              <w:jc w:val="start"/>
               <w:rPr>
                 <w:rFonts w:ascii="Calibri" w:hAnsi="Calibri" w:eastAsia="Calibri" w:cs="Calibri"/>
                 <w:sz w:val="22"/>
@@ -5978,7 +5978,7 @@
           <w:tcPr>
             <w:tcW w:w="4164" w:type="dxa"/>
             <w:tcBorders>
-              <w:right w:val="single" w:sz="4" w:space="0" w:color="000000"/>
+              <w:end w:val="single" w:sz="4" w:space="0" w:color="000000"/>
             </w:tcBorders>
           </w:tcPr>
           <w:p>
@@ -5986,7 +5986,7 @@
               <w:pStyle w:val="LO-normal"/>
               <w:widowControl w:val="false"/>
               <w:spacing w:lineRule="auto" w:line="240" w:before="0" w:after="0"/>
-              <w:jc w:val="left"/>
+              <w:jc w:val="start"/>
               <w:rPr>
                 <w:rFonts w:ascii="Calibri" w:hAnsi="Calibri" w:eastAsia="Calibri" w:cs="Calibri"/>
                 <w:sz w:val="22"/>
@@ -6009,7 +6009,7 @@
           <w:tcPr>
             <w:tcW w:w="2234" w:type="dxa"/>
             <w:tcBorders>
-              <w:left w:val="single" w:sz="4" w:space="0" w:color="000000"/>
+              <w:start w:val="single" w:sz="4" w:space="0" w:color="000000"/>
               <w:bottom w:val="single" w:sz="4" w:space="0" w:color="000000"/>
             </w:tcBorders>
           </w:tcPr>
@@ -6018,7 +6018,7 @@
               <w:pStyle w:val="LO-normal"/>
               <w:widowControl w:val="false"/>
               <w:spacing w:lineRule="auto" w:line="240" w:before="0" w:after="0"/>
-              <w:jc w:val="left"/>
+              <w:jc w:val="start"/>
               <w:rPr>
                 <w:rFonts w:ascii="Calibri" w:hAnsi="Calibri" w:eastAsia="Calibri" w:cs="Calibri"/>
                 <w:sz w:val="22"/>
@@ -6038,7 +6038,7 @@
               <w:pStyle w:val="LO-normal"/>
               <w:widowControl w:val="false"/>
               <w:spacing w:lineRule="auto" w:line="240" w:before="0" w:after="0"/>
-              <w:jc w:val="left"/>
+              <w:jc w:val="start"/>
               <w:rPr>
                 <w:rFonts w:ascii="Calibri" w:hAnsi="Calibri" w:eastAsia="Calibri" w:cs="Calibri"/>
                 <w:sz w:val="22"/>
@@ -6066,7 +6066,7 @@
               <w:pStyle w:val="LO-normal"/>
               <w:widowControl w:val="false"/>
               <w:spacing w:lineRule="auto" w:line="240" w:before="0" w:after="0"/>
-              <w:jc w:val="left"/>
+              <w:jc w:val="start"/>
               <w:rPr>
                 <w:rFonts w:ascii="Calibri" w:hAnsi="Calibri" w:eastAsia="Calibri" w:cs="Calibri"/>
                 <w:sz w:val="22"/>
@@ -6087,7 +6087,7 @@
             <w:tcW w:w="4164" w:type="dxa"/>
             <w:tcBorders>
               <w:bottom w:val="single" w:sz="4" w:space="0" w:color="000000"/>
-              <w:right w:val="single" w:sz="4" w:space="0" w:color="000000"/>
+              <w:end w:val="single" w:sz="4" w:space="0" w:color="000000"/>
             </w:tcBorders>
           </w:tcPr>
           <w:p>
@@ -6095,7 +6095,7 @@
               <w:pStyle w:val="LO-normal"/>
               <w:widowControl w:val="false"/>
               <w:spacing w:lineRule="auto" w:line="240" w:before="0" w:after="0"/>
-              <w:jc w:val="left"/>
+              <w:jc w:val="start"/>
               <w:rPr>
                 <w:rFonts w:ascii="Calibri" w:hAnsi="Calibri" w:eastAsia="Calibri" w:cs="Calibri"/>
                 <w:sz w:val="22"/>
@@ -6226,20 +6226,20 @@
       <w:tblPr>
         <w:tblStyle w:val="Table5"/>
         <w:tblW w:w="9600" w:type="dxa"/>
-        <w:jc w:val="left"/>
+        <w:jc w:val="start"/>
         <w:tblInd w:w="-115" w:type="dxa"/>
         <w:tblLayout w:type="fixed"/>
         <w:tblCellMar>
           <w:top w:w="0" w:type="dxa"/>
-          <w:left w:w="108" w:type="dxa"/>
+          <w:start w:w="108" w:type="dxa"/>
           <w:bottom w:w="0" w:type="dxa"/>
-          <w:right w:w="108" w:type="dxa"/>
+          <w:end w:w="108" w:type="dxa"/>
         </w:tblCellMar>
         <w:tblLook w:val="0400"/>
       </w:tblPr>
       <w:tblGrid>
-        <w:gridCol w:w="3463"/>
-        <w:gridCol w:w="3032"/>
+        <w:gridCol w:w="3462"/>
+        <w:gridCol w:w="3033"/>
         <w:gridCol w:w="3105"/>
       </w:tblGrid>
       <w:tr>
@@ -6248,7 +6248,7 @@
         </w:trPr>
         <w:tc>
           <w:tcPr>
-            <w:tcW w:w="3463" w:type="dxa"/>
+            <w:tcW w:w="3462" w:type="dxa"/>
             <w:tcBorders/>
           </w:tcPr>
           <w:p>
@@ -6275,7 +6275,7 @@
         </w:tc>
         <w:tc>
           <w:tcPr>
-            <w:tcW w:w="3032" w:type="dxa"/>
+            <w:tcW w:w="3033" w:type="dxa"/>
             <w:tcBorders/>
           </w:tcPr>
           <w:p>
@@ -6334,7 +6334,7 @@
         </w:trPr>
         <w:tc>
           <w:tcPr>
-            <w:tcW w:w="3463" w:type="dxa"/>
+            <w:tcW w:w="3462" w:type="dxa"/>
             <w:tcBorders/>
           </w:tcPr>
           <w:p>
@@ -6368,7 +6368,7 @@
         </w:tc>
         <w:tc>
           <w:tcPr>
-            <w:tcW w:w="3032" w:type="dxa"/>
+            <w:tcW w:w="3033" w:type="dxa"/>
             <w:tcBorders/>
           </w:tcPr>
           <w:p>
@@ -6433,7 +6433,7 @@
         </w:trPr>
         <w:tc>
           <w:tcPr>
-            <w:tcW w:w="3463" w:type="dxa"/>
+            <w:tcW w:w="3462" w:type="dxa"/>
             <w:tcBorders/>
           </w:tcPr>
           <w:p>
@@ -6463,7 +6463,7 @@
         </w:tc>
         <w:tc>
           <w:tcPr>
-            <w:tcW w:w="3032" w:type="dxa"/>
+            <w:tcW w:w="3033" w:type="dxa"/>
             <w:tcBorders/>
           </w:tcPr>
           <w:p>
@@ -6547,7 +6547,7 @@
         </w:trPr>
         <w:tc>
           <w:tcPr>
-            <w:tcW w:w="3463" w:type="dxa"/>
+            <w:tcW w:w="3462" w:type="dxa"/>
             <w:tcBorders/>
           </w:tcPr>
           <w:p>
@@ -6594,7 +6594,7 @@
               <w:pStyle w:val="LO-normal"/>
               <w:widowControl w:val="false"/>
               <w:spacing w:lineRule="auto" w:line="240" w:before="0" w:after="0"/>
-              <w:jc w:val="left"/>
+              <w:jc w:val="start"/>
               <w:rPr>
                 <w:u w:val="single"/>
               </w:rPr>
@@ -6646,7 +6646,7 @@
         </w:tc>
         <w:tc>
           <w:tcPr>
-            <w:tcW w:w="3032" w:type="dxa"/>
+            <w:tcW w:w="3033" w:type="dxa"/>
             <w:tcBorders/>
           </w:tcPr>
           <w:p>
@@ -6783,7 +6783,7 @@
         <w:pStyle w:val="LO-normal"/>
         <w:widowControl/>
         <w:spacing w:lineRule="auto" w:line="276" w:before="0" w:after="200"/>
-        <w:jc w:val="left"/>
+        <w:jc w:val="start"/>
         <w:rPr/>
       </w:pPr>
       <w:r>
@@ -6912,7 +6912,7 @@
         <w:pStyle w:val="LO-normal"/>
         <w:widowControl/>
         <w:spacing w:lineRule="auto" w:line="276" w:before="0" w:after="200"/>
-        <w:jc w:val="left"/>
+        <w:jc w:val="start"/>
         <w:rPr/>
       </w:pPr>
       <w:r>
@@ -6924,7 +6924,7 @@
         <w:pStyle w:val="LO-normal"/>
         <w:widowControl/>
         <w:spacing w:lineRule="auto" w:line="276" w:before="0" w:after="200"/>
-        <w:jc w:val="left"/>
+        <w:jc w:val="start"/>
         <w:rPr/>
       </w:pPr>
       <w:r>
@@ -6936,7 +6936,7 @@
         <w:pStyle w:val="LO-normal"/>
         <w:widowControl/>
         <w:spacing w:lineRule="auto" w:line="276" w:before="0" w:after="200"/>
-        <w:jc w:val="left"/>
+        <w:jc w:val="start"/>
         <w:rPr/>
       </w:pPr>
       <w:r>
@@ -6978,8 +6978,8 @@
         <w:tab w:val="right" w:pos="9360" w:leader="none"/>
       </w:tabs>
       <w:spacing w:lineRule="auto" w:line="240" w:before="0" w:after="0"/>
-      <w:ind w:left="0" w:right="0" w:hanging="0"/>
-      <w:jc w:val="right"/>
+      <w:ind w:hanging="0" w:start="0" w:end="0"/>
+      <w:jc w:val="end"/>
       <w:rPr>
         <w:rFonts w:ascii="Calibri" w:hAnsi="Calibri" w:eastAsia="Calibri" w:cs="Calibri"/>
         <w:b w:val="false"/>
@@ -7073,7 +7073,7 @@
     </w:r>
     <w:r>
       <w:rPr/>
-      <w:t>8</w:t>
+      <w:t>7</w:t>
     </w:r>
     <w:r>
       <w:rPr/>
@@ -7094,8 +7094,8 @@
         <w:tab w:val="right" w:pos="9360" w:leader="none"/>
       </w:tabs>
       <w:spacing w:lineRule="auto" w:line="240" w:before="0" w:after="0"/>
-      <w:ind w:left="0" w:right="0" w:hanging="0"/>
-      <w:jc w:val="left"/>
+      <w:ind w:hanging="0" w:start="0" w:end="0"/>
+      <w:jc w:val="start"/>
       <w:rPr>
         <w:rFonts w:ascii="Calibri" w:hAnsi="Calibri" w:eastAsia="Calibri" w:cs="Calibri"/>
         <w:b w:val="false"/>
@@ -7154,8 +7154,8 @@
         <w:tab w:val="right" w:pos="9360" w:leader="none"/>
       </w:tabs>
       <w:spacing w:lineRule="auto" w:line="240" w:before="0" w:after="0"/>
-      <w:ind w:left="0" w:right="0" w:hanging="0"/>
-      <w:jc w:val="right"/>
+      <w:ind w:hanging="0" w:start="0" w:end="0"/>
+      <w:jc w:val="end"/>
       <w:rPr>
         <w:rFonts w:ascii="Calibri" w:hAnsi="Calibri" w:eastAsia="Calibri" w:cs="Calibri"/>
         <w:b w:val="false"/>
@@ -7209,7 +7209,7 @@
     </w:r>
     <w:r>
       <w:rPr/>
-      <w:t>8</w:t>
+      <w:t>7</w:t>
     </w:r>
     <w:r>
       <w:rPr/>
@@ -7249,7 +7249,7 @@
     </w:r>
     <w:r>
       <w:rPr/>
-      <w:t>8</w:t>
+      <w:t>7</w:t>
     </w:r>
     <w:r>
       <w:rPr/>
@@ -7270,8 +7270,8 @@
         <w:tab w:val="right" w:pos="9360" w:leader="none"/>
       </w:tabs>
       <w:spacing w:lineRule="auto" w:line="240" w:before="0" w:after="0"/>
-      <w:ind w:left="0" w:right="0" w:hanging="0"/>
-      <w:jc w:val="left"/>
+      <w:ind w:hanging="0" w:start="0" w:end="0"/>
+      <w:jc w:val="start"/>
       <w:rPr>
         <w:rFonts w:ascii="Calibri" w:hAnsi="Calibri" w:eastAsia="Calibri" w:cs="Calibri"/>
         <w:b w:val="false"/>
@@ -7330,8 +7330,8 @@
         <w:tab w:val="right" w:pos="9360" w:leader="none"/>
       </w:tabs>
       <w:spacing w:lineRule="auto" w:line="240" w:before="0" w:after="0"/>
-      <w:ind w:left="0" w:right="0" w:hanging="0"/>
-      <w:jc w:val="right"/>
+      <w:ind w:hanging="0" w:start="0" w:end="0"/>
+      <w:jc w:val="end"/>
       <w:rPr>
         <w:rFonts w:ascii="Calibri" w:hAnsi="Calibri" w:eastAsia="Calibri" w:cs="Calibri"/>
         <w:b w:val="false"/>
@@ -7385,7 +7385,7 @@
     </w:r>
     <w:r>
       <w:rPr/>
-      <w:t>8</w:t>
+      <w:t>7</w:t>
     </w:r>
     <w:r>
       <w:rPr/>
@@ -7425,7 +7425,7 @@
     </w:r>
     <w:r>
       <w:rPr/>
-      <w:t>8</w:t>
+      <w:t>7</w:t>
     </w:r>
     <w:r>
       <w:rPr/>
@@ -7446,8 +7446,8 @@
         <w:tab w:val="right" w:pos="9360" w:leader="none"/>
       </w:tabs>
       <w:spacing w:lineRule="auto" w:line="240" w:before="0" w:after="0"/>
-      <w:ind w:left="0" w:right="0" w:hanging="0"/>
-      <w:jc w:val="left"/>
+      <w:ind w:hanging="0" w:start="0" w:end="0"/>
+      <w:jc w:val="start"/>
       <w:rPr>
         <w:rFonts w:ascii="Calibri" w:hAnsi="Calibri" w:eastAsia="Calibri" w:cs="Calibri"/>
         <w:b w:val="false"/>
@@ -7506,8 +7506,8 @@
         <w:tab w:val="right" w:pos="9360" w:leader="none"/>
       </w:tabs>
       <w:spacing w:lineRule="auto" w:line="240" w:before="0" w:after="0"/>
-      <w:ind w:left="0" w:right="0" w:hanging="0"/>
-      <w:jc w:val="left"/>
+      <w:ind w:hanging="0" w:start="0" w:end="0"/>
+      <w:jc w:val="start"/>
       <w:rPr>
         <w:rFonts w:ascii="Calibri" w:hAnsi="Calibri" w:eastAsia="Calibri" w:cs="Calibri"/>
         <w:b w:val="false"/>
@@ -7566,8 +7566,8 @@
         <w:tab w:val="right" w:pos="9360" w:leader="none"/>
       </w:tabs>
       <w:spacing w:lineRule="auto" w:line="240" w:before="0" w:after="0"/>
-      <w:ind w:left="0" w:right="0" w:hanging="0"/>
-      <w:jc w:val="left"/>
+      <w:ind w:hanging="0" w:start="0" w:end="0"/>
+      <w:jc w:val="start"/>
       <w:rPr>
         <w:rFonts w:ascii="Calibri" w:hAnsi="Calibri" w:eastAsia="Calibri" w:cs="Calibri"/>
         <w:b w:val="false"/>
@@ -7626,8 +7626,8 @@
         <w:tab w:val="right" w:pos="9360" w:leader="none"/>
       </w:tabs>
       <w:spacing w:lineRule="auto" w:line="240" w:before="0" w:after="0"/>
-      <w:ind w:left="0" w:right="0" w:hanging="0"/>
-      <w:jc w:val="left"/>
+      <w:ind w:hanging="0" w:start="0" w:end="0"/>
+      <w:jc w:val="start"/>
       <w:rPr>
         <w:rFonts w:ascii="Calibri" w:hAnsi="Calibri" w:eastAsia="Calibri" w:cs="Calibri"/>
         <w:b w:val="false"/>
@@ -7677,12 +7677,12 @@
       <w:start w:val="1"/>
       <w:numFmt w:val="bullet"/>
       <w:lvlText w:val="-"/>
-      <w:lvlJc w:val="left"/>
+      <w:lvlJc w:val="start"/>
       <w:pPr>
         <w:tabs>
           <w:tab w:val="num" w:pos="0"/>
         </w:tabs>
-        <w:ind w:left="720" w:hanging="360"/>
+        <w:ind w:start="720" w:hanging="360"/>
       </w:pPr>
       <w:rPr>
         <w:rFonts w:ascii="OpenSymbol" w:hAnsi="OpenSymbol" w:cs="OpenSymbol" w:hint="default"/>
@@ -7693,12 +7693,12 @@
       <w:start w:val="1"/>
       <w:numFmt w:val="bullet"/>
       <w:lvlText w:val="-"/>
-      <w:lvlJc w:val="left"/>
+      <w:lvlJc w:val="start"/>
       <w:pPr>
         <w:tabs>
           <w:tab w:val="num" w:pos="0"/>
         </w:tabs>
-        <w:ind w:left="1440" w:hanging="360"/>
+        <w:ind w:start="1440" w:hanging="360"/>
       </w:pPr>
       <w:rPr>
         <w:rFonts w:ascii="OpenSymbol" w:hAnsi="OpenSymbol" w:cs="OpenSymbol" w:hint="default"/>
@@ -7709,12 +7709,12 @@
       <w:start w:val="1"/>
       <w:numFmt w:val="bullet"/>
       <w:lvlText w:val="-"/>
-      <w:lvlJc w:val="left"/>
+      <w:lvlJc w:val="start"/>
       <w:pPr>
         <w:tabs>
           <w:tab w:val="num" w:pos="0"/>
         </w:tabs>
-        <w:ind w:left="2160" w:hanging="360"/>
+        <w:ind w:start="2160" w:hanging="360"/>
       </w:pPr>
       <w:rPr>
         <w:rFonts w:ascii="OpenSymbol" w:hAnsi="OpenSymbol" w:cs="OpenSymbol" w:hint="default"/>
@@ -7725,12 +7725,12 @@
       <w:start w:val="1"/>
       <w:numFmt w:val="bullet"/>
       <w:lvlText w:val="-"/>
-      <w:lvlJc w:val="left"/>
+      <w:lvlJc w:val="start"/>
       <w:pPr>
         <w:tabs>
           <w:tab w:val="num" w:pos="0"/>
         </w:tabs>
-        <w:ind w:left="2880" w:hanging="360"/>
+        <w:ind w:start="2880" w:hanging="360"/>
       </w:pPr>
       <w:rPr>
         <w:rFonts w:ascii="OpenSymbol" w:hAnsi="OpenSymbol" w:cs="OpenSymbol" w:hint="default"/>
@@ -7741,12 +7741,12 @@
       <w:start w:val="1"/>
       <w:numFmt w:val="bullet"/>
       <w:lvlText w:val="-"/>
-      <w:lvlJc w:val="left"/>
+      <w:lvlJc w:val="start"/>
       <w:pPr>
         <w:tabs>
           <w:tab w:val="num" w:pos="0"/>
         </w:tabs>
-        <w:ind w:left="3600" w:hanging="360"/>
+        <w:ind w:start="3600" w:hanging="360"/>
       </w:pPr>
       <w:rPr>
         <w:rFonts w:ascii="OpenSymbol" w:hAnsi="OpenSymbol" w:cs="OpenSymbol" w:hint="default"/>
@@ -7757,12 +7757,12 @@
       <w:start w:val="1"/>
       <w:numFmt w:val="bullet"/>
       <w:lvlText w:val="-"/>
-      <w:lvlJc w:val="left"/>
+      <w:lvlJc w:val="start"/>
       <w:pPr>
         <w:tabs>
           <w:tab w:val="num" w:pos="0"/>
         </w:tabs>
-        <w:ind w:left="4320" w:hanging="360"/>
+        <w:ind w:start="4320" w:hanging="360"/>
       </w:pPr>
       <w:rPr>
         <w:rFonts w:ascii="OpenSymbol" w:hAnsi="OpenSymbol" w:cs="OpenSymbol" w:hint="default"/>
@@ -7773,12 +7773,12 @@
       <w:start w:val="1"/>
       <w:numFmt w:val="bullet"/>
       <w:lvlText w:val="-"/>
-      <w:lvlJc w:val="left"/>
+      <w:lvlJc w:val="start"/>
       <w:pPr>
         <w:tabs>
           <w:tab w:val="num" w:pos="0"/>
         </w:tabs>
-        <w:ind w:left="5040" w:hanging="360"/>
+        <w:ind w:start="5040" w:hanging="360"/>
       </w:pPr>
       <w:rPr>
         <w:rFonts w:ascii="OpenSymbol" w:hAnsi="OpenSymbol" w:cs="OpenSymbol" w:hint="default"/>
@@ -7789,12 +7789,12 @@
       <w:start w:val="1"/>
       <w:numFmt w:val="bullet"/>
       <w:lvlText w:val="-"/>
-      <w:lvlJc w:val="left"/>
+      <w:lvlJc w:val="start"/>
       <w:pPr>
         <w:tabs>
           <w:tab w:val="num" w:pos="0"/>
         </w:tabs>
-        <w:ind w:left="5760" w:hanging="360"/>
+        <w:ind w:start="5760" w:hanging="360"/>
       </w:pPr>
       <w:rPr>
         <w:rFonts w:ascii="OpenSymbol" w:hAnsi="OpenSymbol" w:cs="OpenSymbol" w:hint="default"/>
@@ -7805,12 +7805,12 @@
       <w:start w:val="1"/>
       <w:numFmt w:val="bullet"/>
       <w:lvlText w:val="-"/>
-      <w:lvlJc w:val="left"/>
+      <w:lvlJc w:val="start"/>
       <w:pPr>
         <w:tabs>
           <w:tab w:val="num" w:pos="0"/>
         </w:tabs>
-        <w:ind w:left="6480" w:hanging="360"/>
+        <w:ind w:start="6480" w:hanging="360"/>
       </w:pPr>
       <w:rPr>
         <w:rFonts w:ascii="OpenSymbol" w:hAnsi="OpenSymbol" w:cs="OpenSymbol" w:hint="default"/>
@@ -7823,12 +7823,12 @@
       <w:start w:val="1"/>
       <w:numFmt w:val="bullet"/>
       <w:lvlText w:val="●"/>
-      <w:lvlJc w:val="left"/>
+      <w:lvlJc w:val="start"/>
       <w:pPr>
         <w:tabs>
           <w:tab w:val="num" w:pos="0"/>
         </w:tabs>
-        <w:ind w:left="360" w:hanging="360"/>
+        <w:ind w:start="360" w:hanging="360"/>
       </w:pPr>
       <w:rPr>
         <w:rFonts w:ascii="Noto Sans Symbols" w:hAnsi="Noto Sans Symbols" w:cs="Noto Sans Symbols" w:hint="default"/>
@@ -7838,12 +7838,12 @@
       <w:start w:val="1"/>
       <w:numFmt w:val="bullet"/>
       <w:lvlText w:val="o"/>
-      <w:lvlJc w:val="left"/>
+      <w:lvlJc w:val="start"/>
       <w:pPr>
         <w:tabs>
           <w:tab w:val="num" w:pos="0"/>
         </w:tabs>
-        <w:ind w:left="1080" w:hanging="360"/>
+        <w:ind w:start="1080" w:hanging="360"/>
       </w:pPr>
       <w:rPr>
         <w:rFonts w:ascii="Courier New" w:hAnsi="Courier New" w:cs="Courier New" w:hint="default"/>
@@ -7853,12 +7853,12 @@
       <w:start w:val="1"/>
       <w:numFmt w:val="bullet"/>
       <w:lvlText w:val="▪"/>
-      <w:lvlJc w:val="left"/>
+      <w:lvlJc w:val="start"/>
       <w:pPr>
         <w:tabs>
           <w:tab w:val="num" w:pos="0"/>
         </w:tabs>
-        <w:ind w:left="1800" w:hanging="360"/>
+        <w:ind w:start="1800" w:hanging="360"/>
       </w:pPr>
       <w:rPr>
         <w:rFonts w:ascii="Noto Sans Symbols" w:hAnsi="Noto Sans Symbols" w:cs="Noto Sans Symbols" w:hint="default"/>
@@ -7868,12 +7868,12 @@
       <w:start w:val="1"/>
       <w:numFmt w:val="bullet"/>
       <w:lvlText w:val="●"/>
-      <w:lvlJc w:val="left"/>
+      <w:lvlJc w:val="start"/>
       <w:pPr>
         <w:tabs>
           <w:tab w:val="num" w:pos="0"/>
         </w:tabs>
-        <w:ind w:left="2520" w:hanging="360"/>
+        <w:ind w:start="2520" w:hanging="360"/>
       </w:pPr>
       <w:rPr>
         <w:rFonts w:ascii="Noto Sans Symbols" w:hAnsi="Noto Sans Symbols" w:cs="Noto Sans Symbols" w:hint="default"/>
@@ -7883,12 +7883,12 @@
       <w:start w:val="1"/>
       <w:numFmt w:val="bullet"/>
       <w:lvlText w:val="o"/>
-      <w:lvlJc w:val="left"/>
+      <w:lvlJc w:val="start"/>
       <w:pPr>
         <w:tabs>
           <w:tab w:val="num" w:pos="0"/>
         </w:tabs>
-        <w:ind w:left="3240" w:hanging="360"/>
+        <w:ind w:start="3240" w:hanging="360"/>
       </w:pPr>
       <w:rPr>
         <w:rFonts w:ascii="Courier New" w:hAnsi="Courier New" w:cs="Courier New" w:hint="default"/>
@@ -7898,12 +7898,12 @@
       <w:start w:val="1"/>
       <w:numFmt w:val="bullet"/>
       <w:lvlText w:val="▪"/>
-      <w:lvlJc w:val="left"/>
+      <w:lvlJc w:val="start"/>
       <w:pPr>
         <w:tabs>
           <w:tab w:val="num" w:pos="0"/>
         </w:tabs>
-        <w:ind w:left="3960" w:hanging="360"/>
+        <w:ind w:start="3960" w:hanging="360"/>
       </w:pPr>
       <w:rPr>
         <w:rFonts w:ascii="Noto Sans Symbols" w:hAnsi="Noto Sans Symbols" w:cs="Noto Sans Symbols" w:hint="default"/>
@@ -7913,12 +7913,12 @@
       <w:start w:val="1"/>
       <w:numFmt w:val="bullet"/>
       <w:lvlText w:val="●"/>
-      <w:lvlJc w:val="left"/>
+      <w:lvlJc w:val="start"/>
       <w:pPr>
         <w:tabs>
           <w:tab w:val="num" w:pos="0"/>
         </w:tabs>
-        <w:ind w:left="4680" w:hanging="360"/>
+        <w:ind w:start="4680" w:hanging="360"/>
       </w:pPr>
       <w:rPr>
         <w:rFonts w:ascii="Noto Sans Symbols" w:hAnsi="Noto Sans Symbols" w:cs="Noto Sans Symbols" w:hint="default"/>
@@ -7928,12 +7928,12 @@
       <w:start w:val="1"/>
       <w:numFmt w:val="bullet"/>
       <w:lvlText w:val="o"/>
-      <w:lvlJc w:val="left"/>
+      <w:lvlJc w:val="start"/>
       <w:pPr>
         <w:tabs>
           <w:tab w:val="num" w:pos="0"/>
         </w:tabs>
-        <w:ind w:left="5400" w:hanging="360"/>
+        <w:ind w:start="5400" w:hanging="360"/>
       </w:pPr>
       <w:rPr>
         <w:rFonts w:ascii="Courier New" w:hAnsi="Courier New" w:cs="Courier New" w:hint="default"/>
@@ -7943,12 +7943,12 @@
       <w:start w:val="1"/>
       <w:numFmt w:val="bullet"/>
       <w:lvlText w:val="▪"/>
-      <w:lvlJc w:val="left"/>
+      <w:lvlJc w:val="start"/>
       <w:pPr>
         <w:tabs>
           <w:tab w:val="num" w:pos="0"/>
         </w:tabs>
-        <w:ind w:left="6120" w:hanging="360"/>
+        <w:ind w:start="6120" w:hanging="360"/>
       </w:pPr>
       <w:rPr>
         <w:rFonts w:ascii="Noto Sans Symbols" w:hAnsi="Noto Sans Symbols" w:cs="Noto Sans Symbols" w:hint="default"/>
@@ -7961,12 +7961,12 @@
       <w:numFmt w:val="none"/>
       <w:suff w:val="nothing"/>
       <w:lvlText w:val=""/>
-      <w:lvlJc w:val="left"/>
+      <w:lvlJc w:val="start"/>
       <w:pPr>
         <w:tabs>
           <w:tab w:val="num" w:pos="0"/>
         </w:tabs>
-        <w:ind w:left="0" w:hanging="0"/>
+        <w:ind w:start="0" w:hanging="0"/>
       </w:pPr>
     </w:lvl>
     <w:lvl w:ilvl="1">
@@ -7974,12 +7974,12 @@
       <w:numFmt w:val="none"/>
       <w:suff w:val="nothing"/>
       <w:lvlText w:val=""/>
-      <w:lvlJc w:val="left"/>
+      <w:lvlJc w:val="start"/>
       <w:pPr>
         <w:tabs>
           <w:tab w:val="num" w:pos="0"/>
         </w:tabs>
-        <w:ind w:left="0" w:hanging="0"/>
+        <w:ind w:start="0" w:hanging="0"/>
       </w:pPr>
     </w:lvl>
     <w:lvl w:ilvl="2">
@@ -7987,12 +7987,12 @@
       <w:numFmt w:val="none"/>
       <w:suff w:val="nothing"/>
       <w:lvlText w:val=""/>
-      <w:lvlJc w:val="left"/>
+      <w:lvlJc w:val="start"/>
       <w:pPr>
         <w:tabs>
           <w:tab w:val="num" w:pos="0"/>
         </w:tabs>
-        <w:ind w:left="0" w:hanging="0"/>
+        <w:ind w:start="0" w:hanging="0"/>
       </w:pPr>
     </w:lvl>
     <w:lvl w:ilvl="3">
@@ -8000,12 +8000,12 @@
       <w:numFmt w:val="none"/>
       <w:suff w:val="nothing"/>
       <w:lvlText w:val=""/>
-      <w:lvlJc w:val="left"/>
+      <w:lvlJc w:val="start"/>
       <w:pPr>
         <w:tabs>
           <w:tab w:val="num" w:pos="0"/>
         </w:tabs>
-        <w:ind w:left="0" w:hanging="0"/>
+        <w:ind w:start="0" w:hanging="0"/>
       </w:pPr>
     </w:lvl>
     <w:lvl w:ilvl="4">
@@ -8013,12 +8013,12 @@
       <w:numFmt w:val="none"/>
       <w:suff w:val="nothing"/>
       <w:lvlText w:val=""/>
-      <w:lvlJc w:val="left"/>
+      <w:lvlJc w:val="start"/>
       <w:pPr>
         <w:tabs>
           <w:tab w:val="num" w:pos="0"/>
         </w:tabs>
-        <w:ind w:left="0" w:hanging="0"/>
+        <w:ind w:start="0" w:hanging="0"/>
       </w:pPr>
     </w:lvl>
     <w:lvl w:ilvl="5">
@@ -8026,12 +8026,12 @@
       <w:numFmt w:val="none"/>
       <w:suff w:val="nothing"/>
       <w:lvlText w:val=""/>
-      <w:lvlJc w:val="left"/>
+      <w:lvlJc w:val="start"/>
       <w:pPr>
         <w:tabs>
           <w:tab w:val="num" w:pos="0"/>
         </w:tabs>
-        <w:ind w:left="0" w:hanging="0"/>
+        <w:ind w:start="0" w:hanging="0"/>
       </w:pPr>
     </w:lvl>
     <w:lvl w:ilvl="6">
@@ -8039,12 +8039,12 @@
       <w:numFmt w:val="none"/>
       <w:suff w:val="nothing"/>
       <w:lvlText w:val=""/>
-      <w:lvlJc w:val="left"/>
+      <w:lvlJc w:val="start"/>
       <w:pPr>
         <w:tabs>
           <w:tab w:val="num" w:pos="0"/>
         </w:tabs>
-        <w:ind w:left="0" w:hanging="0"/>
+        <w:ind w:start="0" w:hanging="0"/>
       </w:pPr>
     </w:lvl>
     <w:lvl w:ilvl="7">
@@ -8052,12 +8052,12 @@
       <w:numFmt w:val="none"/>
       <w:suff w:val="nothing"/>
       <w:lvlText w:val=""/>
-      <w:lvlJc w:val="left"/>
+      <w:lvlJc w:val="start"/>
       <w:pPr>
         <w:tabs>
           <w:tab w:val="num" w:pos="0"/>
         </w:tabs>
-        <w:ind w:left="0" w:hanging="0"/>
+        <w:ind w:start="0" w:hanging="0"/>
       </w:pPr>
     </w:lvl>
     <w:lvl w:ilvl="8">
@@ -8065,12 +8065,12 @@
       <w:numFmt w:val="none"/>
       <w:suff w:val="nothing"/>
       <w:lvlText w:val=""/>
-      <w:lvlJc w:val="left"/>
+      <w:lvlJc w:val="start"/>
       <w:pPr>
         <w:tabs>
           <w:tab w:val="num" w:pos="0"/>
         </w:tabs>
-        <w:ind w:left="0" w:hanging="0"/>
+        <w:ind w:start="0" w:hanging="0"/>
       </w:pPr>
     </w:lvl>
   </w:abstractNum>
@@ -8112,7 +8112,7 @@
       <w:suppressAutoHyphens w:val="true"/>
       <w:bidi w:val="0"/>
       <w:spacing w:lineRule="auto" w:line="276" w:before="0" w:after="200"/>
-      <w:jc w:val="left"/>
+      <w:jc w:val="start"/>
     </w:pPr>
     <w:rPr>
       <w:rFonts w:ascii="Calibri" w:hAnsi="Calibri" w:eastAsia="Calibri" w:cs="" w:asciiTheme="minorHAnsi" w:cstheme="minorBidi" w:eastAsiaTheme="minorHAnsi" w:hAnsiTheme="minorHAnsi"/>
@@ -8141,7 +8141,7 @@
       <w:rFonts w:ascii="Cambria" w:hAnsi="Cambria" w:eastAsia="" w:cs="" w:asciiTheme="majorHAnsi" w:cstheme="majorBidi" w:eastAsiaTheme="majorEastAsia" w:hAnsiTheme="majorHAnsi"/>
       <w:b/>
       <w:bCs/>
-      <w:color w:val="365F91" w:themeColor="accent1" w:themeShade="bf"/>
+      <w:color w:themeColor="accent1" w:themeShade="bf" w:val="365F91"/>
       <w:sz w:val="28"/>
       <w:szCs w:val="28"/>
     </w:rPr>
@@ -8165,7 +8165,7 @@
       <w:rFonts w:ascii="Cambria" w:hAnsi="Cambria" w:eastAsia="" w:cs="" w:asciiTheme="majorHAnsi" w:cstheme="majorBidi" w:eastAsiaTheme="majorEastAsia" w:hAnsiTheme="majorHAnsi"/>
       <w:b/>
       <w:bCs/>
-      <w:color w:val="4F81BD" w:themeColor="accent1"/>
+      <w:color w:themeColor="accent1" w:val="4F81BD"/>
       <w:sz w:val="26"/>
       <w:szCs w:val="26"/>
     </w:rPr>
@@ -8255,7 +8255,7 @@
     <w:rsid w:val="004b4589"/>
     <w:rPr>
       <w:rFonts w:ascii="Cambria" w:hAnsi="Cambria" w:eastAsia="" w:cs="" w:asciiTheme="majorHAnsi" w:cstheme="majorBidi" w:eastAsiaTheme="majorEastAsia" w:hAnsiTheme="majorHAnsi"/>
-      <w:color w:val="17365D" w:themeColor="text2" w:themeShade="bf"/>
+      <w:color w:themeColor="text2" w:themeShade="bf" w:val="17365D"/>
       <w:spacing w:val="5"/>
       <w:kern w:val="2"/>
       <w:sz w:val="52"/>
@@ -8273,7 +8273,7 @@
       <w:rFonts w:ascii="Cambria" w:hAnsi="Cambria" w:eastAsia="" w:cs="" w:asciiTheme="majorHAnsi" w:cstheme="majorBidi" w:eastAsiaTheme="majorEastAsia" w:hAnsiTheme="majorHAnsi"/>
       <w:i/>
       <w:iCs/>
-      <w:color w:val="4F81BD" w:themeColor="accent1"/>
+      <w:color w:themeColor="accent1" w:val="4F81BD"/>
       <w:spacing w:val="15"/>
       <w:sz w:val="24"/>
       <w:szCs w:val="24"/>
@@ -8290,7 +8290,7 @@
       <w:rFonts w:ascii="Cambria" w:hAnsi="Cambria" w:eastAsia="" w:cs="" w:asciiTheme="majorHAnsi" w:cstheme="majorBidi" w:eastAsiaTheme="majorEastAsia" w:hAnsiTheme="majorHAnsi"/>
       <w:b/>
       <w:bCs/>
-      <w:color w:val="365F91" w:themeColor="accent1" w:themeShade="bf"/>
+      <w:color w:themeColor="accent1" w:themeShade="bf" w:val="365F91"/>
       <w:sz w:val="28"/>
       <w:szCs w:val="28"/>
     </w:rPr>
@@ -8325,7 +8325,7 @@
       <w:rFonts w:ascii="Cambria" w:hAnsi="Cambria" w:eastAsia="" w:cs="" w:asciiTheme="majorHAnsi" w:cstheme="majorBidi" w:eastAsiaTheme="majorEastAsia" w:hAnsiTheme="majorHAnsi"/>
       <w:b/>
       <w:bCs/>
-      <w:color w:val="4F81BD" w:themeColor="accent1"/>
+      <w:color w:themeColor="accent1" w:val="4F81BD"/>
       <w:sz w:val="26"/>
       <w:szCs w:val="26"/>
     </w:rPr>
@@ -8362,7 +8362,7 @@
   <w:style w:type="paragraph" w:styleId="Heading">
     <w:name w:val="Heading"/>
     <w:basedOn w:val="LO-normal"/>
-    <w:next w:val="TextBody"/>
+    <w:next w:val="BodyText"/>
     <w:qFormat/>
     <w:pPr>
       <w:keepNext w:val="true"/>
@@ -8374,7 +8374,7 @@
       <w:szCs w:val="28"/>
     </w:rPr>
   </w:style>
-  <w:style w:type="paragraph" w:styleId="TextBody">
+  <w:style w:type="paragraph" w:styleId="BodyText">
     <w:name w:val="Body Text"/>
     <w:basedOn w:val="LO-normal"/>
     <w:pPr>
@@ -8384,7 +8384,7 @@
   </w:style>
   <w:style w:type="paragraph" w:styleId="List">
     <w:name w:val="List"/>
-    <w:basedOn w:val="TextBody"/>
+    <w:basedOn w:val="BodyText"/>
     <w:pPr/>
     <w:rPr>
       <w:rFonts w:cs="Droid Sans Devanagari"/>
@@ -8425,7 +8425,7 @@
       <w:suppressAutoHyphens w:val="true"/>
       <w:bidi w:val="0"/>
       <w:spacing w:lineRule="auto" w:line="276" w:before="0" w:after="200"/>
-      <w:jc w:val="left"/>
+      <w:jc w:val="start"/>
     </w:pPr>
     <w:rPr>
       <w:rFonts w:ascii="Calibri" w:hAnsi="Calibri" w:eastAsia="Calibri" w:cs="Calibri"/>
@@ -8453,7 +8453,7 @@
     </w:pPr>
     <w:rPr>
       <w:rFonts w:ascii="Cambria" w:hAnsi="Cambria" w:eastAsia="" w:cs="" w:asciiTheme="majorHAnsi" w:cstheme="majorBidi" w:eastAsiaTheme="majorEastAsia" w:hAnsiTheme="majorHAnsi"/>
-      <w:color w:val="17365D" w:themeColor="text2" w:themeShade="bf"/>
+      <w:color w:themeColor="text2" w:themeShade="bf" w:val="17365D"/>
       <w:spacing w:val="5"/>
       <w:kern w:val="2"/>
       <w:sz w:val="52"/>
@@ -8485,7 +8485,7 @@
     <w:rsid w:val="001c4ea7"/>
     <w:pPr>
       <w:spacing w:before="0" w:after="200"/>
-      <w:ind w:left="720" w:hanging="0"/>
+      <w:ind w:hanging="0" w:start="720"/>
       <w:contextualSpacing/>
     </w:pPr>
     <w:rPr/>
@@ -8620,41 +8620,41 @@
 </file>
 
 <file path=word/theme/theme1.xml><?xml version="1.0" encoding="utf-8"?>
-<a:theme xmlns:a="http://schemas.openxmlformats.org/drawingml/2006/main" name="Office Theme">
+<a:theme xmlns:a="http://schemas.openxmlformats.org/drawingml/2006/main" xmlns:r="http://schemas.openxmlformats.org/officeDocument/2006/relationships" name="Office Theme">
   <a:themeElements>
     <a:clrScheme name="Office">
       <a:dk1>
-        <a:sysClr val="windowText" lastClr="000000"/>
+        <a:srgbClr val="000000"/>
       </a:dk1>
       <a:lt1>
-        <a:sysClr val="window" lastClr="FFFFFF"/>
+        <a:srgbClr val="ffffff"/>
       </a:lt1>
       <a:dk2>
-        <a:srgbClr val="1F497D"/>
+        <a:srgbClr val="1f497d"/>
       </a:dk2>
       <a:lt2>
-        <a:srgbClr val="EEECE1"/>
+        <a:srgbClr val="eeece1"/>
       </a:lt2>
       <a:accent1>
-        <a:srgbClr val="4F81BD"/>
+        <a:srgbClr val="4f81bd"/>
       </a:accent1>
       <a:accent2>
-        <a:srgbClr val="C0504D"/>
+        <a:srgbClr val="c0504d"/>
       </a:accent2>
       <a:accent3>
-        <a:srgbClr val="9BBB59"/>
+        <a:srgbClr val="9bbb59"/>
       </a:accent3>
       <a:accent4>
-        <a:srgbClr val="8064A2"/>
+        <a:srgbClr val="8064a2"/>
       </a:accent4>
       <a:accent5>
-        <a:srgbClr val="4BACC6"/>
+        <a:srgbClr val="4bacc6"/>
       </a:accent5>
       <a:accent6>
-        <a:srgbClr val="F79646"/>
+        <a:srgbClr val="f79646"/>
       </a:accent6>
       <a:hlink>
-        <a:srgbClr val="0000FF"/>
+        <a:srgbClr val="0000ff"/>
       </a:hlink>
       <a:folHlink>
         <a:srgbClr val="800080"/>
@@ -8662,243 +8662,135 @@
     </a:clrScheme>
     <a:fontScheme name="Office">
       <a:majorFont>
-        <a:latin typeface="Cambria"/>
+        <a:latin typeface="Cambria" pitchFamily="0" charset="1"/>
         <a:ea typeface=""/>
         <a:cs typeface=""/>
-        <a:font script="Jpan" typeface="ＭＳ ゴシック"/>
-        <a:font script="Hang" typeface="맑은 고딕"/>
-        <a:font script="Hans" typeface="宋体"/>
-        <a:font script="Hant" typeface="新細明體"/>
-        <a:font script="Arab" typeface="Times New Roman"/>
-        <a:font script="Hebr" typeface="Times New Roman"/>
-        <a:font script="Thai" typeface="Angsana New"/>
-        <a:font script="Ethi" typeface="Nyala"/>
-        <a:font script="Beng" typeface="Vrinda"/>
-        <a:font script="Gujr" typeface="Shruti"/>
-        <a:font script="Khmr" typeface="MoolBoran"/>
-        <a:font script="Knda" typeface="Tunga"/>
-        <a:font script="Guru" typeface="Raavi"/>
-        <a:font script="Cans" typeface="Euphemia"/>
-        <a:font script="Cher" typeface="Plantagenet Cherokee"/>
-        <a:font script="Yiii" typeface="Microsoft Yi Baiti"/>
-        <a:font script="Tibt" typeface="Microsoft Himalaya"/>
-        <a:font script="Thaa" typeface="MV Boli"/>
-        <a:font script="Deva" typeface="Mangal"/>
-        <a:font script="Telu" typeface="Gautami"/>
-        <a:font script="Taml" typeface="Latha"/>
-        <a:font script="Syrc" typeface="Estrangelo Edessa"/>
-        <a:font script="Orya" typeface="Kalinga"/>
-        <a:font script="Mlym" typeface="Kartika"/>
-        <a:font script="Laoo" typeface="DokChampa"/>
-        <a:font script="Sinh" typeface="Iskoola Pota"/>
-        <a:font script="Mong" typeface="Mongolian Baiti"/>
-        <a:font script="Viet" typeface="Times New Roman"/>
-        <a:font script="Uigh" typeface="Microsoft Uighur"/>
       </a:majorFont>
       <a:minorFont>
-        <a:latin typeface="Calibri"/>
+        <a:latin typeface="Calibri" pitchFamily="0" charset="1"/>
         <a:ea typeface=""/>
         <a:cs typeface=""/>
-        <a:font script="Jpan" typeface="ＭＳ 明朝"/>
-        <a:font script="Hang" typeface="맑은 고딕"/>
-        <a:font script="Hans" typeface="宋体"/>
-        <a:font script="Hant" typeface="新細明體"/>
-        <a:font script="Arab" typeface="Arial"/>
-        <a:font script="Hebr" typeface="Arial"/>
-        <a:font script="Thai" typeface="Cordia New"/>
-        <a:font script="Ethi" typeface="Nyala"/>
-        <a:font script="Beng" typeface="Vrinda"/>
-        <a:font script="Gujr" typeface="Shruti"/>
-        <a:font script="Khmr" typeface="DaunPenh"/>
-        <a:font script="Knda" typeface="Tunga"/>
-        <a:font script="Guru" typeface="Raavi"/>
-        <a:font script="Cans" typeface="Euphemia"/>
-        <a:font script="Cher" typeface="Plantagenet Cherokee"/>
-        <a:font script="Yiii" typeface="Microsoft Yi Baiti"/>
-        <a:font script="Tibt" typeface="Microsoft Himalaya"/>
-        <a:font script="Thaa" typeface="MV Boli"/>
-        <a:font script="Deva" typeface="Mangal"/>
-        <a:font script="Telu" typeface="Gautami"/>
-        <a:font script="Taml" typeface="Latha"/>
-        <a:font script="Syrc" typeface="Estrangelo Edessa"/>
-        <a:font script="Orya" typeface="Kalinga"/>
-        <a:font script="Mlym" typeface="Kartika"/>
-        <a:font script="Laoo" typeface="DokChampa"/>
-        <a:font script="Sinh" typeface="Iskoola Pota"/>
-        <a:font script="Mong" typeface="Mongolian Baiti"/>
-        <a:font script="Viet" typeface="Arial"/>
-        <a:font script="Uigh" typeface="Microsoft Uighur"/>
       </a:minorFont>
     </a:fontScheme>
-    <a:fmtScheme name="Office">
+    <a:fmtScheme>
       <a:fillStyleLst>
         <a:solidFill>
           <a:schemeClr val="phClr"/>
         </a:solidFill>
-        <a:gradFill rotWithShape="1">
+        <a:gradFill>
           <a:gsLst>
             <a:gs pos="0">
               <a:schemeClr val="phClr">
                 <a:tint val="50000"/>
-                <a:satMod val="300000"/>
               </a:schemeClr>
             </a:gs>
             <a:gs pos="35000">
               <a:schemeClr val="phClr">
                 <a:tint val="37000"/>
-                <a:satMod val="300000"/>
               </a:schemeClr>
             </a:gs>
             <a:gs pos="100000">
               <a:schemeClr val="phClr">
                 <a:tint val="15000"/>
-                <a:satMod val="350000"/>
               </a:schemeClr>
             </a:gs>
           </a:gsLst>
           <a:lin ang="16200000" scaled="1"/>
+          <a:tileRect l="0" t="0" r="0" b="0"/>
         </a:gradFill>
-        <a:gradFill rotWithShape="1">
+        <a:gradFill>
           <a:gsLst>
             <a:gs pos="0">
               <a:schemeClr val="phClr">
                 <a:shade val="51000"/>
-                <a:satMod val="130000"/>
               </a:schemeClr>
             </a:gs>
             <a:gs pos="80000">
               <a:schemeClr val="phClr">
                 <a:shade val="93000"/>
-                <a:satMod val="130000"/>
               </a:schemeClr>
             </a:gs>
             <a:gs pos="100000">
               <a:schemeClr val="phClr">
                 <a:shade val="94000"/>
-                <a:satMod val="135000"/>
               </a:schemeClr>
             </a:gs>
           </a:gsLst>
           <a:lin ang="16200000" scaled="0"/>
+          <a:tileRect l="0" t="0" r="0" b="0"/>
         </a:gradFill>
       </a:fillStyleLst>
       <a:lnStyleLst>
         <a:ln w="9525" cap="flat" cmpd="sng" algn="ctr">
-          <a:solidFill>
-            <a:schemeClr val="phClr">
-              <a:shade val="95000"/>
-              <a:satMod val="105000"/>
-            </a:schemeClr>
-          </a:solidFill>
           <a:prstDash val="solid"/>
         </a:ln>
         <a:ln w="25400" cap="flat" cmpd="sng" algn="ctr">
-          <a:solidFill>
-            <a:schemeClr val="phClr"/>
-          </a:solidFill>
           <a:prstDash val="solid"/>
         </a:ln>
         <a:ln w="38100" cap="flat" cmpd="sng" algn="ctr">
-          <a:solidFill>
-            <a:schemeClr val="phClr"/>
-          </a:solidFill>
           <a:prstDash val="solid"/>
         </a:ln>
       </a:lnStyleLst>
       <a:effectStyleLst>
         <a:effectStyle>
-          <a:effectLst>
-            <a:outerShdw blurRad="40000" dist="20000" dir="5400000" rotWithShape="0">
-              <a:srgbClr val="000000">
-                <a:alpha val="38000"/>
-              </a:srgbClr>
-            </a:outerShdw>
-          </a:effectLst>
+          <a:effectLst/>
         </a:effectStyle>
         <a:effectStyle>
-          <a:effectLst>
-            <a:outerShdw blurRad="40000" dist="23000" dir="5400000" rotWithShape="0">
-              <a:srgbClr val="000000">
-                <a:alpha val="35000"/>
-              </a:srgbClr>
-            </a:outerShdw>
-          </a:effectLst>
+          <a:effectLst/>
         </a:effectStyle>
         <a:effectStyle>
-          <a:effectLst>
-            <a:outerShdw blurRad="40000" dist="23000" dir="5400000" rotWithShape="0">
-              <a:srgbClr val="000000">
-                <a:alpha val="35000"/>
-              </a:srgbClr>
-            </a:outerShdw>
-          </a:effectLst>
-          <a:scene3d>
-            <a:camera prst="orthographicFront">
-              <a:rot lat="0" lon="0" rev="0"/>
-            </a:camera>
-            <a:lightRig rig="threePt" dir="t">
-              <a:rot lat="0" lon="0" rev="1200000"/>
-            </a:lightRig>
-          </a:scene3d>
-          <a:sp3d>
-            <a:bevelT w="63500" h="25400"/>
-          </a:sp3d>
+          <a:effectLst/>
         </a:effectStyle>
       </a:effectStyleLst>
       <a:bgFillStyleLst>
         <a:solidFill>
           <a:schemeClr val="phClr"/>
         </a:solidFill>
-        <a:gradFill rotWithShape="1">
+        <a:gradFill>
           <a:gsLst>
             <a:gs pos="0">
               <a:schemeClr val="phClr">
                 <a:tint val="40000"/>
-                <a:satMod val="350000"/>
               </a:schemeClr>
             </a:gs>
             <a:gs pos="40000">
               <a:schemeClr val="phClr">
                 <a:tint val="45000"/>
                 <a:shade val="99000"/>
-                <a:satMod val="350000"/>
               </a:schemeClr>
             </a:gs>
             <a:gs pos="100000">
               <a:schemeClr val="phClr">
                 <a:shade val="20000"/>
-                <a:satMod val="255000"/>
               </a:schemeClr>
             </a:gs>
           </a:gsLst>
           <a:path path="circle">
             <a:fillToRect l="50000" t="-80000" r="50000" b="180000"/>
           </a:path>
+          <a:tileRect l="0" t="0" r="0" b="0"/>
         </a:gradFill>
-        <a:gradFill rotWithShape="1">
+        <a:gradFill>
           <a:gsLst>
             <a:gs pos="0">
               <a:schemeClr val="phClr">
                 <a:tint val="80000"/>
-                <a:satMod val="300000"/>
               </a:schemeClr>
             </a:gs>
             <a:gs pos="100000">
               <a:schemeClr val="phClr">
                 <a:shade val="30000"/>
-                <a:satMod val="200000"/>
               </a:schemeClr>
             </a:gs>
           </a:gsLst>
           <a:path path="circle">
             <a:fillToRect l="50000" t="50000" r="50000" b="50000"/>
           </a:path>
+          <a:tileRect l="0" t="0" r="0" b="0"/>
         </a:gradFill>
       </a:bgFillStyleLst>
     </a:fmtScheme>
   </a:themeElements>
-  <a:objectDefaults/>
-  <a:extraClrSchemeLst/>
 </a:theme>
 </file>
 

</xml_diff>